<commit_message>
template, minor changes + books by template
</commit_message>
<xml_diff>
--- a/Erich_Maria_Remarque-Na_zapadni_fronte_klid.docx
+++ b/Erich_Maria_Remarque-Na_zapadni_fronte_klid.docx
@@ -4,7 +4,7 @@
   <w:body>
     <w:p>
       <w:pPr>
-        <w:spacing w:before="100" w:beforeAutospacing="1" w:after="100" w:afterAutospacing="1"/>
+        <w:spacing w:before="60" w:after="60"/>
         <w:jc w:val="center"/>
         <w:outlineLvl w:val="0"/>
         <w:rPr>
@@ -12,37 +12,65 @@
           <w:b/>
           <w:bCs/>
           <w:kern w:val="36"/>
-          <w:sz w:val="52"/>
-          <w:szCs w:val="52"/>
-          <w:lang w:eastAsia="en-GB"/>
-          <w14:ligatures w14:val="none"/>
-        </w:rPr>
-      </w:pPr>
+          <w:sz w:val="44"/>
+          <w:szCs w:val="44"/>
+          <w:lang w:eastAsia="en-GB"/>
+          <w14:ligatures w14:val="none"/>
+        </w:rPr>
+      </w:pPr>
+      <w:r>
+        <w:rPr>
+          <w:rFonts w:eastAsia="Times New Roman" w:cstheme="minorHAnsi"/>
+          <w:b/>
+          <w:bCs/>
+          <w:color w:val="FF0000"/>
+          <w:kern w:val="36"/>
+          <w:sz w:val="44"/>
+          <w:szCs w:val="44"/>
+          <w:lang w:eastAsia="en-GB"/>
+          <w14:ligatures w14:val="none"/>
+        </w:rPr>
+        <w:t>Erich Maria Remarque</w:t>
+      </w:r>
       <w:r>
         <w:rPr>
           <w:rFonts w:eastAsia="Times New Roman" w:cstheme="minorHAnsi"/>
           <w:b/>
           <w:bCs/>
           <w:kern w:val="36"/>
-          <w:sz w:val="52"/>
-          <w:szCs w:val="52"/>
-          <w:lang w:eastAsia="en-GB"/>
-          <w14:ligatures w14:val="none"/>
-        </w:rPr>
-        <w:t>Erich Maria Remarque: Na západní frontě klid</w:t>
-      </w:r>
-    </w:p>
-    <w:p>
-      <w:pPr>
-        <w:spacing w:before="100" w:beforeAutospacing="1" w:after="100" w:afterAutospacing="1"/>
+          <w:sz w:val="44"/>
+          <w:szCs w:val="44"/>
+          <w:lang w:eastAsia="en-GB"/>
+          <w14:ligatures w14:val="none"/>
+        </w:rPr>
+        <w:t xml:space="preserve">: </w:t>
+      </w:r>
+      <w:r>
+        <w:rPr>
+          <w:rFonts w:eastAsia="Times New Roman" w:cstheme="minorHAnsi"/>
+          <w:b/>
+          <w:bCs/>
+          <w:color w:val="0070C0"/>
+          <w:kern w:val="36"/>
+          <w:sz w:val="44"/>
+          <w:szCs w:val="44"/>
+          <w:lang w:eastAsia="en-GB"/>
+          <w14:ligatures w14:val="none"/>
+        </w:rPr>
+        <w:t>Na západní frontě klid</w:t>
+      </w:r>
+    </w:p>
+    <w:p>
+      <w:pPr>
+        <w:spacing w:before="60" w:after="60"/>
         <w:outlineLvl w:val="0"/>
         <w:rPr>
           <w:rFonts w:eastAsia="Times New Roman" w:cstheme="minorHAnsi"/>
           <w:b/>
           <w:bCs/>
           <w:kern w:val="36"/>
-          <w:sz w:val="56"/>
-          <w:szCs w:val="56"/>
+          <w:sz w:val="36"/>
+          <w:szCs w:val="36"/>
           <w:lang w:eastAsia="en-GB"/>
           <w14:ligatures w14:val="none"/>
         </w:rPr>
@@ -53,8 +81,8 @@
           <w:b/>
           <w:bCs/>
           <w:kern w:val="36"/>
-          <w:sz w:val="32"/>
-          <w:szCs w:val="32"/>
+          <w:sz w:val="36"/>
+          <w:szCs w:val="36"/>
           <w:lang w:eastAsia="en-GB"/>
           <w14:ligatures w14:val="none"/>
         </w:rPr>
@@ -63,58 +91,14 @@
     </w:p>
     <w:p>
       <w:pPr>
-        <w:spacing w:before="100" w:beforeAutospacing="1" w:after="100" w:afterAutospacing="1"/>
-        <w:rPr>
-          <w:rFonts w:eastAsia="Times New Roman" w:cstheme="minorHAnsi"/>
-          <w:kern w:val="0"/>
-          <w:sz w:val="32"/>
-          <w:szCs w:val="32"/>
-          <w:lang w:eastAsia="en-GB"/>
-          <w14:ligatures w14:val="none"/>
-        </w:rPr>
-      </w:pPr>
-      <w:r>
+        <w:spacing w:before="60" w:after="60"/>
         <w:rPr>
           <w:rFonts w:eastAsia="Times New Roman" w:cstheme="minorHAnsi"/>
           <w:b/>
           <w:bCs/>
           <w:kern w:val="0"/>
-          <w:lang w:eastAsia="en-GB"/>
-          <w14:ligatures w14:val="none"/>
-        </w:rPr>
-        <w:t>Život autora: Erich Maria Remarque (1898-1970)</w:t>
-      </w:r>
-    </w:p>
-    <w:p>
-      <w:pPr>
-        <w:spacing w:before="100" w:beforeAutospacing="1" w:after="100" w:afterAutospacing="1"/>
-        <w:rPr>
-          <w:rFonts w:eastAsia="Times New Roman" w:cstheme="minorHAnsi"/>
-          <w:kern w:val="0"/>
-          <w:sz w:val="32"/>
-          <w:szCs w:val="32"/>
-          <w:lang w:eastAsia="en-GB"/>
-          <w14:ligatures w14:val="none"/>
-        </w:rPr>
-      </w:pPr>
-      <w:r>
-        <w:rPr>
-          <w:rFonts w:eastAsia="Times New Roman" w:cstheme="minorHAnsi"/>
-          <w:kern w:val="0"/>
-          <w:lang w:eastAsia="en-GB"/>
-          <w14:ligatures w14:val="none"/>
-        </w:rPr>
-        <w:t>Německý prozaik a dramatik. Nejprve chtěl být hudebníkem a malířem. Odešel jako dobrovolník na frontu 1. světové války, ale byl raněn, a proto se po dvou letech vrátil. Po válce vystřídal několik povolání, cestoval, a nakonec se usadil ve Švýcarsku. V roce 1938 emigroval do Spojených států. Po válce se vrátil do Švýcarska. Jeho dílo je velmi naturální, sentimentální, s důrazem na antimilitarismus.</w:t>
-      </w:r>
-    </w:p>
-    <w:p>
-      <w:pPr>
-        <w:spacing w:before="100" w:beforeAutospacing="1" w:after="100" w:afterAutospacing="1"/>
-        <w:rPr>
-          <w:rFonts w:eastAsia="Times New Roman" w:cstheme="minorHAnsi"/>
-          <w:kern w:val="0"/>
-          <w:sz w:val="32"/>
-          <w:szCs w:val="32"/>
+          <w:sz w:val="28"/>
+          <w:szCs w:val="28"/>
           <w:lang w:eastAsia="en-GB"/>
           <w14:ligatures w14:val="none"/>
         </w:rPr>
@@ -125,6 +109,546 @@
           <w:b/>
           <w:bCs/>
           <w:kern w:val="0"/>
+          <w:sz w:val="28"/>
+          <w:szCs w:val="28"/>
+          <w:lang w:eastAsia="en-GB"/>
+          <w14:ligatures w14:val="none"/>
+        </w:rPr>
+        <w:t>Život autora: </w:t>
+      </w:r>
+      <w:r>
+        <w:rPr>
+          <w:rFonts w:eastAsia="Times New Roman" w:cstheme="minorHAnsi"/>
+          <w:b/>
+          <w:bCs/>
+          <w:color w:val="FF0000"/>
+          <w:kern w:val="0"/>
+          <w:sz w:val="28"/>
+          <w:szCs w:val="28"/>
+          <w:lang w:eastAsia="en-GB"/>
+          <w14:ligatures w14:val="none"/>
+        </w:rPr>
+        <w:t xml:space="preserve">Erich Maria Remarque </w:t>
+      </w:r>
+      <w:r>
+        <w:rPr>
+          <w:rFonts w:eastAsia="Times New Roman" w:cstheme="minorHAnsi"/>
+          <w:b/>
+          <w:bCs/>
+          <w:kern w:val="0"/>
+          <w:sz w:val="28"/>
+          <w:szCs w:val="28"/>
+          <w:lang w:eastAsia="en-GB"/>
+          <w14:ligatures w14:val="none"/>
+        </w:rPr>
+        <w:t>(1898-1970)</w:t>
+      </w:r>
+    </w:p>
+    <w:p>
+      <w:pPr>
+        <w:spacing w:before="60" w:after="60"/>
+        <w:rPr>
+          <w:rFonts w:eastAsia="Times New Roman" w:cstheme="minorHAnsi"/>
+          <w:kern w:val="0"/>
+          <w:sz w:val="28"/>
+          <w:szCs w:val="28"/>
+          <w:lang w:eastAsia="en-GB"/>
+          <w14:ligatures w14:val="none"/>
+        </w:rPr>
+      </w:pPr>
+    </w:p>
+    <w:p>
+      <w:pPr>
+        <w:spacing w:before="60" w:after="60"/>
+        <w:rPr>
+          <w:rFonts w:eastAsia="Times New Roman" w:cstheme="minorHAnsi"/>
+          <w:kern w:val="0"/>
+          <w:sz w:val="28"/>
+          <w:szCs w:val="28"/>
+          <w:lang w:eastAsia="en-GB"/>
+          <w14:ligatures w14:val="none"/>
+        </w:rPr>
+      </w:pPr>
+      <w:r>
+        <w:rPr>
+          <w:rFonts w:eastAsia="Times New Roman" w:cstheme="minorHAnsi"/>
+          <w:color w:val="FF0000"/>
+          <w:kern w:val="0"/>
+          <w:sz w:val="28"/>
+          <w:szCs w:val="28"/>
+          <w:lang w:eastAsia="en-GB"/>
+          <w14:ligatures w14:val="none"/>
+        </w:rPr>
+        <w:t xml:space="preserve">Německý </w:t>
+      </w:r>
+      <w:r>
+        <w:rPr>
+          <w:rFonts w:eastAsia="Times New Roman" w:cstheme="minorHAnsi"/>
+          <w:color w:val="0070C0"/>
+          <w:kern w:val="0"/>
+          <w:sz w:val="28"/>
+          <w:szCs w:val="28"/>
+          <w:lang w:eastAsia="en-GB"/>
+          <w14:ligatures w14:val="none"/>
+        </w:rPr>
+        <w:t xml:space="preserve">prozaik </w:t>
+      </w:r>
+      <w:r>
+        <w:rPr>
+          <w:rFonts w:eastAsia="Times New Roman" w:cstheme="minorHAnsi"/>
+          <w:kern w:val="0"/>
+          <w:sz w:val="28"/>
+          <w:szCs w:val="28"/>
+          <w:lang w:eastAsia="en-GB"/>
+          <w14:ligatures w14:val="none"/>
+        </w:rPr>
+        <w:t xml:space="preserve">a </w:t>
+      </w:r>
+      <w:r>
+        <w:rPr>
+          <w:rFonts w:eastAsia="Times New Roman" w:cstheme="minorHAnsi"/>
+          <w:color w:val="0070C0"/>
+          <w:kern w:val="0"/>
+          <w:sz w:val="28"/>
+          <w:szCs w:val="28"/>
+          <w:lang w:eastAsia="en-GB"/>
+          <w14:ligatures w14:val="none"/>
+        </w:rPr>
+        <w:t>dramatik</w:t>
+      </w:r>
+      <w:r>
+        <w:rPr>
+          <w:rFonts w:eastAsia="Times New Roman" w:cstheme="minorHAnsi"/>
+          <w:kern w:val="0"/>
+          <w:sz w:val="28"/>
+          <w:szCs w:val="28"/>
+          <w:lang w:eastAsia="en-GB"/>
+          <w14:ligatures w14:val="none"/>
+        </w:rPr>
+        <w:t xml:space="preserve">. </w:t>
+      </w:r>
+    </w:p>
+    <w:p>
+      <w:pPr>
+        <w:spacing w:before="60" w:after="60"/>
+        <w:rPr>
+          <w:rFonts w:eastAsia="Times New Roman" w:cstheme="minorHAnsi"/>
+          <w:kern w:val="0"/>
+          <w:sz w:val="28"/>
+          <w:szCs w:val="28"/>
+          <w:lang w:eastAsia="en-GB"/>
+          <w14:ligatures w14:val="none"/>
+        </w:rPr>
+      </w:pPr>
+      <w:r>
+        <w:rPr>
+          <w:rFonts w:eastAsia="Times New Roman" w:cstheme="minorHAnsi"/>
+          <w:kern w:val="0"/>
+          <w:sz w:val="28"/>
+          <w:szCs w:val="28"/>
+          <w:lang w:eastAsia="en-GB"/>
+          <w14:ligatures w14:val="none"/>
+        </w:rPr>
+        <w:t xml:space="preserve">Nejprve </w:t>
+      </w:r>
+      <w:r>
+        <w:rPr>
+          <w:rFonts w:eastAsia="Times New Roman" w:cstheme="minorHAnsi"/>
+          <w:color w:val="7030A0"/>
+          <w:kern w:val="0"/>
+          <w:sz w:val="28"/>
+          <w:szCs w:val="28"/>
+          <w:lang w:eastAsia="en-GB"/>
+          <w14:ligatures w14:val="none"/>
+        </w:rPr>
+        <w:t xml:space="preserve">chtěl být </w:t>
+      </w:r>
+      <w:r>
+        <w:rPr>
+          <w:rFonts w:eastAsia="Times New Roman" w:cstheme="minorHAnsi"/>
+          <w:color w:val="00B050"/>
+          <w:kern w:val="0"/>
+          <w:sz w:val="28"/>
+          <w:szCs w:val="28"/>
+          <w:lang w:eastAsia="en-GB"/>
+          <w14:ligatures w14:val="none"/>
+        </w:rPr>
+        <w:t xml:space="preserve">hudebníkem </w:t>
+      </w:r>
+      <w:r>
+        <w:rPr>
+          <w:rFonts w:eastAsia="Times New Roman" w:cstheme="minorHAnsi"/>
+          <w:color w:val="000000" w:themeColor="text1"/>
+          <w:kern w:val="0"/>
+          <w:sz w:val="28"/>
+          <w:szCs w:val="28"/>
+          <w:lang w:eastAsia="en-GB"/>
+          <w14:ligatures w14:val="none"/>
+        </w:rPr>
+        <w:t xml:space="preserve">a </w:t>
+      </w:r>
+      <w:r>
+        <w:rPr>
+          <w:rFonts w:eastAsia="Times New Roman" w:cstheme="minorHAnsi"/>
+          <w:color w:val="00B050"/>
+          <w:kern w:val="0"/>
+          <w:sz w:val="28"/>
+          <w:szCs w:val="28"/>
+          <w:lang w:eastAsia="en-GB"/>
+          <w14:ligatures w14:val="none"/>
+        </w:rPr>
+        <w:t>malířem</w:t>
+      </w:r>
+      <w:r>
+        <w:rPr>
+          <w:rFonts w:eastAsia="Times New Roman" w:cstheme="minorHAnsi"/>
+          <w:kern w:val="0"/>
+          <w:sz w:val="28"/>
+          <w:szCs w:val="28"/>
+          <w:lang w:eastAsia="en-GB"/>
+          <w14:ligatures w14:val="none"/>
+        </w:rPr>
+        <w:t xml:space="preserve">. </w:t>
+      </w:r>
+    </w:p>
+    <w:p>
+      <w:pPr>
+        <w:spacing w:before="60" w:after="60"/>
+        <w:rPr>
+          <w:rFonts w:eastAsia="Times New Roman" w:cstheme="minorHAnsi"/>
+          <w:kern w:val="0"/>
+          <w:sz w:val="28"/>
+          <w:szCs w:val="28"/>
+          <w:lang w:eastAsia="en-GB"/>
+          <w14:ligatures w14:val="none"/>
+        </w:rPr>
+      </w:pPr>
+      <w:r>
+        <w:rPr>
+          <w:rFonts w:eastAsia="Times New Roman" w:cstheme="minorHAnsi"/>
+          <w:kern w:val="0"/>
+          <w:sz w:val="28"/>
+          <w:szCs w:val="28"/>
+          <w:lang w:eastAsia="en-GB"/>
+          <w14:ligatures w14:val="none"/>
+        </w:rPr>
+        <w:t xml:space="preserve">Odešel jako </w:t>
+      </w:r>
+      <w:r>
+        <w:rPr>
+          <w:rFonts w:eastAsia="Times New Roman" w:cstheme="minorHAnsi"/>
+          <w:color w:val="FF0000"/>
+          <w:kern w:val="0"/>
+          <w:sz w:val="28"/>
+          <w:szCs w:val="28"/>
+          <w:lang w:eastAsia="en-GB"/>
+          <w14:ligatures w14:val="none"/>
+        </w:rPr>
+        <w:t xml:space="preserve">dobrovolník na frontu </w:t>
+      </w:r>
+      <w:r>
+        <w:rPr>
+          <w:rFonts w:eastAsia="Times New Roman" w:cstheme="minorHAnsi"/>
+          <w:kern w:val="0"/>
+          <w:sz w:val="28"/>
+          <w:szCs w:val="28"/>
+          <w:lang w:eastAsia="en-GB"/>
+          <w14:ligatures w14:val="none"/>
+        </w:rPr>
+        <w:t xml:space="preserve">1. světové války, ale </w:t>
+      </w:r>
+      <w:r>
+        <w:rPr>
+          <w:rFonts w:eastAsia="Times New Roman" w:cstheme="minorHAnsi"/>
+          <w:color w:val="FF0000"/>
+          <w:kern w:val="0"/>
+          <w:sz w:val="28"/>
+          <w:szCs w:val="28"/>
+          <w:lang w:eastAsia="en-GB"/>
+          <w14:ligatures w14:val="none"/>
+        </w:rPr>
+        <w:t>byl raněn</w:t>
+      </w:r>
+      <w:r>
+        <w:rPr>
+          <w:rFonts w:eastAsia="Times New Roman" w:cstheme="minorHAnsi"/>
+          <w:kern w:val="0"/>
+          <w:sz w:val="28"/>
+          <w:szCs w:val="28"/>
+          <w:lang w:eastAsia="en-GB"/>
+          <w14:ligatures w14:val="none"/>
+        </w:rPr>
+        <w:t xml:space="preserve">, a proto se po dvou letech </w:t>
+      </w:r>
+      <w:r>
+        <w:rPr>
+          <w:rFonts w:eastAsia="Times New Roman" w:cstheme="minorHAnsi"/>
+          <w:color w:val="0070C0"/>
+          <w:kern w:val="0"/>
+          <w:sz w:val="28"/>
+          <w:szCs w:val="28"/>
+          <w:lang w:eastAsia="en-GB"/>
+          <w14:ligatures w14:val="none"/>
+        </w:rPr>
+        <w:t>vrátil</w:t>
+      </w:r>
+      <w:r>
+        <w:rPr>
+          <w:rFonts w:eastAsia="Times New Roman" w:cstheme="minorHAnsi"/>
+          <w:kern w:val="0"/>
+          <w:sz w:val="28"/>
+          <w:szCs w:val="28"/>
+          <w:lang w:eastAsia="en-GB"/>
+          <w14:ligatures w14:val="none"/>
+        </w:rPr>
+        <w:t xml:space="preserve">. </w:t>
+      </w:r>
+    </w:p>
+    <w:p>
+      <w:pPr>
+        <w:spacing w:before="60" w:after="60"/>
+        <w:rPr>
+          <w:rFonts w:eastAsia="Times New Roman" w:cstheme="minorHAnsi"/>
+          <w:kern w:val="0"/>
+          <w:sz w:val="28"/>
+          <w:szCs w:val="28"/>
+          <w:lang w:eastAsia="en-GB"/>
+          <w14:ligatures w14:val="none"/>
+        </w:rPr>
+      </w:pPr>
+      <w:r>
+        <w:rPr>
+          <w:rFonts w:eastAsia="Times New Roman" w:cstheme="minorHAnsi"/>
+          <w:kern w:val="0"/>
+          <w:sz w:val="28"/>
+          <w:szCs w:val="28"/>
+          <w:lang w:eastAsia="en-GB"/>
+          <w14:ligatures w14:val="none"/>
+        </w:rPr>
+        <w:t xml:space="preserve">Po válce vystřídal několik povolání, cestoval, a nakonec se </w:t>
+      </w:r>
+      <w:r>
+        <w:rPr>
+          <w:rFonts w:eastAsia="Times New Roman" w:cstheme="minorHAnsi"/>
+          <w:color w:val="0070C0"/>
+          <w:kern w:val="0"/>
+          <w:sz w:val="28"/>
+          <w:szCs w:val="28"/>
+          <w:lang w:eastAsia="en-GB"/>
+          <w14:ligatures w14:val="none"/>
+        </w:rPr>
+        <w:t>usadil ve Švýcarsku</w:t>
+      </w:r>
+      <w:r>
+        <w:rPr>
+          <w:rFonts w:eastAsia="Times New Roman" w:cstheme="minorHAnsi"/>
+          <w:kern w:val="0"/>
+          <w:sz w:val="28"/>
+          <w:szCs w:val="28"/>
+          <w:lang w:eastAsia="en-GB"/>
+          <w14:ligatures w14:val="none"/>
+        </w:rPr>
+        <w:t xml:space="preserve">. </w:t>
+      </w:r>
+    </w:p>
+    <w:p>
+      <w:pPr>
+        <w:spacing w:before="60" w:after="60"/>
+        <w:rPr>
+          <w:rFonts w:eastAsia="Times New Roman" w:cstheme="minorHAnsi"/>
+          <w:kern w:val="0"/>
+          <w:sz w:val="28"/>
+          <w:szCs w:val="28"/>
+          <w:lang w:eastAsia="en-GB"/>
+          <w14:ligatures w14:val="none"/>
+        </w:rPr>
+      </w:pPr>
+      <w:r>
+        <w:rPr>
+          <w:rFonts w:eastAsia="Times New Roman" w:cstheme="minorHAnsi"/>
+          <w:kern w:val="0"/>
+          <w:sz w:val="28"/>
+          <w:szCs w:val="28"/>
+          <w:lang w:eastAsia="en-GB"/>
+          <w14:ligatures w14:val="none"/>
+        </w:rPr>
+        <w:t xml:space="preserve">V roce </w:t>
+      </w:r>
+      <w:r>
+        <w:rPr>
+          <w:rFonts w:eastAsia="Times New Roman" w:cstheme="minorHAnsi"/>
+          <w:color w:val="FF0000"/>
+          <w:kern w:val="0"/>
+          <w:sz w:val="28"/>
+          <w:szCs w:val="28"/>
+          <w:lang w:eastAsia="en-GB"/>
+          <w14:ligatures w14:val="none"/>
+        </w:rPr>
+        <w:t xml:space="preserve">1938 </w:t>
+      </w:r>
+      <w:r>
+        <w:rPr>
+          <w:rFonts w:eastAsia="Times New Roman" w:cstheme="minorHAnsi"/>
+          <w:color w:val="0070C0"/>
+          <w:kern w:val="0"/>
+          <w:sz w:val="28"/>
+          <w:szCs w:val="28"/>
+          <w:lang w:eastAsia="en-GB"/>
+          <w14:ligatures w14:val="none"/>
+        </w:rPr>
+        <w:t>emigroval do Spojených států</w:t>
+      </w:r>
+      <w:r>
+        <w:rPr>
+          <w:rFonts w:eastAsia="Times New Roman" w:cstheme="minorHAnsi"/>
+          <w:kern w:val="0"/>
+          <w:sz w:val="28"/>
+          <w:szCs w:val="28"/>
+          <w:lang w:eastAsia="en-GB"/>
+          <w14:ligatures w14:val="none"/>
+        </w:rPr>
+        <w:t xml:space="preserve">. </w:t>
+      </w:r>
+    </w:p>
+    <w:p>
+      <w:pPr>
+        <w:spacing w:before="60" w:after="60"/>
+        <w:rPr>
+          <w:rFonts w:eastAsia="Times New Roman" w:cstheme="minorHAnsi"/>
+          <w:kern w:val="0"/>
+          <w:sz w:val="28"/>
+          <w:szCs w:val="28"/>
+          <w:lang w:eastAsia="en-GB"/>
+          <w14:ligatures w14:val="none"/>
+        </w:rPr>
+      </w:pPr>
+      <w:r>
+        <w:rPr>
+          <w:rFonts w:eastAsia="Times New Roman" w:cstheme="minorHAnsi"/>
+          <w:color w:val="FF0000"/>
+          <w:kern w:val="0"/>
+          <w:sz w:val="28"/>
+          <w:szCs w:val="28"/>
+          <w:lang w:eastAsia="en-GB"/>
+          <w14:ligatures w14:val="none"/>
+        </w:rPr>
+        <w:t xml:space="preserve">Po válce </w:t>
+      </w:r>
+      <w:r>
+        <w:rPr>
+          <w:rFonts w:eastAsia="Times New Roman" w:cstheme="minorHAnsi"/>
+          <w:kern w:val="0"/>
+          <w:sz w:val="28"/>
+          <w:szCs w:val="28"/>
+          <w:lang w:eastAsia="en-GB"/>
+          <w14:ligatures w14:val="none"/>
+        </w:rPr>
+        <w:t xml:space="preserve">se vrátil </w:t>
+      </w:r>
+      <w:r>
+        <w:rPr>
+          <w:rFonts w:eastAsia="Times New Roman" w:cstheme="minorHAnsi"/>
+          <w:color w:val="0070C0"/>
+          <w:kern w:val="0"/>
+          <w:sz w:val="28"/>
+          <w:szCs w:val="28"/>
+          <w:lang w:eastAsia="en-GB"/>
+          <w14:ligatures w14:val="none"/>
+        </w:rPr>
+        <w:t>do Švýcarska</w:t>
+      </w:r>
+      <w:r>
+        <w:rPr>
+          <w:rFonts w:eastAsia="Times New Roman" w:cstheme="minorHAnsi"/>
+          <w:kern w:val="0"/>
+          <w:sz w:val="28"/>
+          <w:szCs w:val="28"/>
+          <w:lang w:eastAsia="en-GB"/>
+          <w14:ligatures w14:val="none"/>
+        </w:rPr>
+        <w:t xml:space="preserve">. </w:t>
+      </w:r>
+    </w:p>
+    <w:p>
+      <w:pPr>
+        <w:spacing w:before="60" w:after="60"/>
+        <w:rPr>
+          <w:rFonts w:eastAsia="Times New Roman" w:cstheme="minorHAnsi"/>
+          <w:kern w:val="0"/>
+          <w:sz w:val="28"/>
+          <w:szCs w:val="28"/>
+          <w:lang w:eastAsia="en-GB"/>
+          <w14:ligatures w14:val="none"/>
+        </w:rPr>
+      </w:pPr>
+      <w:r>
+        <w:rPr>
+          <w:rFonts w:eastAsia="Times New Roman" w:cstheme="minorHAnsi"/>
+          <w:kern w:val="0"/>
+          <w:sz w:val="28"/>
+          <w:szCs w:val="28"/>
+          <w:lang w:eastAsia="en-GB"/>
+          <w14:ligatures w14:val="none"/>
+        </w:rPr>
+        <w:t xml:space="preserve">Jeho dílo je velmi naturální, sentimentální, s důrazem na </w:t>
+      </w:r>
+      <w:r>
+        <w:rPr>
+          <w:rFonts w:eastAsia="Times New Roman" w:cstheme="minorHAnsi"/>
+          <w:color w:val="0070C0"/>
+          <w:kern w:val="0"/>
+          <w:sz w:val="28"/>
+          <w:szCs w:val="28"/>
+          <w:lang w:eastAsia="en-GB"/>
+          <w14:ligatures w14:val="none"/>
+        </w:rPr>
+        <w:t>antimilitarismus</w:t>
+      </w:r>
+      <w:r>
+        <w:rPr>
+          <w:rFonts w:eastAsia="Times New Roman" w:cstheme="minorHAnsi"/>
+          <w:kern w:val="0"/>
+          <w:sz w:val="28"/>
+          <w:szCs w:val="28"/>
+          <w:lang w:eastAsia="en-GB"/>
+          <w14:ligatures w14:val="none"/>
+        </w:rPr>
+        <w:t>.</w:t>
+      </w:r>
+    </w:p>
+    <w:p>
+      <w:pPr>
+        <w:spacing w:before="60" w:after="60"/>
+        <w:rPr>
+          <w:rFonts w:eastAsia="Times New Roman" w:cstheme="minorHAnsi"/>
+          <w:kern w:val="0"/>
+          <w:sz w:val="28"/>
+          <w:szCs w:val="28"/>
+          <w:lang w:eastAsia="en-GB"/>
+          <w14:ligatures w14:val="none"/>
+        </w:rPr>
+      </w:pPr>
+    </w:p>
+    <w:p>
+      <w:pPr>
+        <w:spacing w:before="60" w:after="60"/>
+        <w:rPr>
+          <w:rFonts w:eastAsia="Times New Roman" w:cstheme="minorHAnsi"/>
+          <w:kern w:val="0"/>
+          <w:sz w:val="28"/>
+          <w:szCs w:val="28"/>
+          <w:lang w:eastAsia="en-GB"/>
+          <w14:ligatures w14:val="none"/>
+        </w:rPr>
+      </w:pPr>
+      <w:r>
+        <w:rPr>
+          <w:rFonts w:eastAsia="Times New Roman" w:cstheme="minorHAnsi"/>
+          <w:b/>
+          <w:bCs/>
+          <w:kern w:val="0"/>
+          <w:sz w:val="28"/>
+          <w:szCs w:val="28"/>
           <w:lang w:eastAsia="en-GB"/>
           <w14:ligatures w14:val="none"/>
         </w:rPr>
@@ -137,20 +661,22 @@
           <w:ilvl w:val="0"/>
           <w:numId w:val="2"/>
         </w:numPr>
-        <w:spacing w:before="100" w:beforeAutospacing="1" w:after="100" w:afterAutospacing="1"/>
-        <w:rPr>
-          <w:rFonts w:eastAsia="Times New Roman" w:cstheme="minorHAnsi"/>
-          <w:kern w:val="0"/>
-          <w:sz w:val="32"/>
-          <w:szCs w:val="32"/>
-          <w:lang w:eastAsia="en-GB"/>
-          <w14:ligatures w14:val="none"/>
-        </w:rPr>
-      </w:pPr>
-      <w:r>
-        <w:rPr>
-          <w:rFonts w:eastAsia="Times New Roman" w:cstheme="minorHAnsi"/>
-          <w:kern w:val="0"/>
+        <w:spacing w:before="60" w:after="60"/>
+        <w:rPr>
+          <w:rFonts w:eastAsia="Times New Roman" w:cstheme="minorHAnsi"/>
+          <w:kern w:val="0"/>
+          <w:sz w:val="28"/>
+          <w:szCs w:val="28"/>
+          <w:lang w:eastAsia="en-GB"/>
+          <w14:ligatures w14:val="none"/>
+        </w:rPr>
+      </w:pPr>
+      <w:r>
+        <w:rPr>
+          <w:rFonts w:eastAsia="Times New Roman" w:cstheme="minorHAnsi"/>
+          <w:kern w:val="0"/>
+          <w:sz w:val="28"/>
+          <w:szCs w:val="28"/>
           <w:lang w:eastAsia="en-GB"/>
           <w14:ligatures w14:val="none"/>
         </w:rPr>
@@ -163,20 +689,22 @@
           <w:ilvl w:val="0"/>
           <w:numId w:val="2"/>
         </w:numPr>
-        <w:spacing w:before="100" w:beforeAutospacing="1" w:after="100" w:afterAutospacing="1"/>
-        <w:rPr>
-          <w:rFonts w:eastAsia="Times New Roman" w:cstheme="minorHAnsi"/>
-          <w:kern w:val="0"/>
-          <w:sz w:val="32"/>
-          <w:szCs w:val="32"/>
-          <w:lang w:eastAsia="en-GB"/>
-          <w14:ligatures w14:val="none"/>
-        </w:rPr>
-      </w:pPr>
-      <w:r>
-        <w:rPr>
-          <w:rFonts w:eastAsia="Times New Roman" w:cstheme="minorHAnsi"/>
-          <w:kern w:val="0"/>
+        <w:spacing w:before="60" w:after="60"/>
+        <w:rPr>
+          <w:rFonts w:eastAsia="Times New Roman" w:cstheme="minorHAnsi"/>
+          <w:kern w:val="0"/>
+          <w:sz w:val="28"/>
+          <w:szCs w:val="28"/>
+          <w:lang w:eastAsia="en-GB"/>
+          <w14:ligatures w14:val="none"/>
+        </w:rPr>
+      </w:pPr>
+      <w:r>
+        <w:rPr>
+          <w:rFonts w:eastAsia="Times New Roman" w:cstheme="minorHAnsi"/>
+          <w:kern w:val="0"/>
+          <w:sz w:val="28"/>
+          <w:szCs w:val="28"/>
           <w:lang w:eastAsia="en-GB"/>
           <w14:ligatures w14:val="none"/>
         </w:rPr>
@@ -189,20 +717,22 @@
           <w:ilvl w:val="0"/>
           <w:numId w:val="2"/>
         </w:numPr>
-        <w:spacing w:before="100" w:beforeAutospacing="1" w:after="100" w:afterAutospacing="1"/>
-        <w:rPr>
-          <w:rFonts w:eastAsia="Times New Roman" w:cstheme="minorHAnsi"/>
-          <w:kern w:val="0"/>
-          <w:sz w:val="32"/>
-          <w:szCs w:val="32"/>
-          <w:lang w:eastAsia="en-GB"/>
-          <w14:ligatures w14:val="none"/>
-        </w:rPr>
-      </w:pPr>
-      <w:r>
-        <w:rPr>
-          <w:rFonts w:eastAsia="Times New Roman" w:cstheme="minorHAnsi"/>
-          <w:kern w:val="0"/>
+        <w:spacing w:before="60" w:after="60"/>
+        <w:rPr>
+          <w:rFonts w:eastAsia="Times New Roman" w:cstheme="minorHAnsi"/>
+          <w:kern w:val="0"/>
+          <w:sz w:val="28"/>
+          <w:szCs w:val="28"/>
+          <w:lang w:eastAsia="en-GB"/>
+          <w14:ligatures w14:val="none"/>
+        </w:rPr>
+      </w:pPr>
+      <w:r>
+        <w:rPr>
+          <w:rFonts w:eastAsia="Times New Roman" w:cstheme="minorHAnsi"/>
+          <w:kern w:val="0"/>
+          <w:sz w:val="28"/>
+          <w:szCs w:val="28"/>
           <w:lang w:eastAsia="en-GB"/>
           <w14:ligatures w14:val="none"/>
         </w:rPr>
@@ -211,15 +741,28 @@
     </w:p>
     <w:p>
       <w:pPr>
-        <w:spacing w:before="100" w:beforeAutospacing="1" w:after="100" w:afterAutospacing="1"/>
+        <w:spacing w:before="60" w:after="60"/>
+        <w:rPr>
+          <w:rFonts w:eastAsia="Times New Roman" w:cstheme="minorHAnsi"/>
+          <w:kern w:val="0"/>
+          <w:sz w:val="28"/>
+          <w:szCs w:val="28"/>
+          <w:lang w:eastAsia="en-GB"/>
+          <w14:ligatures w14:val="none"/>
+        </w:rPr>
+      </w:pPr>
+    </w:p>
+    <w:p>
+      <w:pPr>
+        <w:spacing w:before="60" w:after="60"/>
         <w:outlineLvl w:val="0"/>
         <w:rPr>
           <w:rFonts w:eastAsia="Times New Roman" w:cstheme="minorHAnsi"/>
           <w:b/>
           <w:bCs/>
           <w:kern w:val="36"/>
-          <w:sz w:val="56"/>
-          <w:szCs w:val="56"/>
+          <w:sz w:val="28"/>
+          <w:szCs w:val="28"/>
           <w:lang w:eastAsia="en-GB"/>
           <w14:ligatures w14:val="none"/>
         </w:rPr>
@@ -230,8 +773,8 @@
           <w:b/>
           <w:bCs/>
           <w:kern w:val="36"/>
-          <w:sz w:val="32"/>
-          <w:szCs w:val="32"/>
+          <w:sz w:val="28"/>
+          <w:szCs w:val="28"/>
           <w:lang w:eastAsia="en-GB"/>
           <w14:ligatures w14:val="none"/>
         </w:rPr>
@@ -244,12 +787,12 @@
           <w:ilvl w:val="0"/>
           <w:numId w:val="3"/>
         </w:numPr>
-        <w:spacing w:before="100" w:beforeAutospacing="1" w:after="100" w:afterAutospacing="1"/>
-        <w:rPr>
-          <w:rFonts w:eastAsia="Times New Roman" w:cstheme="minorHAnsi"/>
-          <w:kern w:val="0"/>
-          <w:sz w:val="32"/>
-          <w:szCs w:val="32"/>
+        <w:spacing w:before="60" w:after="60"/>
+        <w:rPr>
+          <w:rFonts w:eastAsia="Times New Roman" w:cstheme="minorHAnsi"/>
+          <w:kern w:val="0"/>
+          <w:sz w:val="28"/>
+          <w:szCs w:val="28"/>
           <w:lang w:eastAsia="en-GB"/>
           <w14:ligatures w14:val="none"/>
         </w:rPr>
@@ -259,7 +802,10 @@
           <w:rFonts w:eastAsia="Times New Roman" w:cstheme="minorHAnsi"/>
           <w:b/>
           <w:bCs/>
-          <w:kern w:val="0"/>
+          <w:color w:val="FF0000"/>
+          <w:kern w:val="0"/>
+          <w:sz w:val="28"/>
+          <w:szCs w:val="28"/>
           <w:lang w:eastAsia="en-GB"/>
           <w14:ligatures w14:val="none"/>
         </w:rPr>
@@ -268,11 +814,37 @@
       <w:r>
         <w:rPr>
           <w:rFonts w:eastAsia="Times New Roman" w:cstheme="minorHAnsi"/>
-          <w:kern w:val="0"/>
-          <w:lang w:eastAsia="en-GB"/>
-          <w14:ligatures w14:val="none"/>
-        </w:rPr>
-        <w:t xml:space="preserve"> – Petr a Lucie</w:t>
+          <w:color w:val="FF0000"/>
+          <w:kern w:val="0"/>
+          <w:sz w:val="28"/>
+          <w:szCs w:val="28"/>
+          <w:lang w:eastAsia="en-GB"/>
+          <w14:ligatures w14:val="none"/>
+        </w:rPr>
+        <w:t xml:space="preserve"> </w:t>
+      </w:r>
+      <w:r>
+        <w:rPr>
+          <w:rFonts w:eastAsia="Times New Roman" w:cstheme="minorHAnsi"/>
+          <w:kern w:val="0"/>
+          <w:sz w:val="28"/>
+          <w:szCs w:val="28"/>
+          <w:lang w:eastAsia="en-GB"/>
+          <w14:ligatures w14:val="none"/>
+        </w:rPr>
+        <w:t xml:space="preserve">– </w:t>
+      </w:r>
+      <w:r>
+        <w:rPr>
+          <w:rFonts w:eastAsia="Times New Roman" w:cstheme="minorHAnsi"/>
+          <w:color w:val="0070C0"/>
+          <w:kern w:val="0"/>
+          <w:sz w:val="28"/>
+          <w:szCs w:val="28"/>
+          <w:lang w:eastAsia="en-GB"/>
+          <w14:ligatures w14:val="none"/>
+        </w:rPr>
+        <w:t>Petr a Lucie</w:t>
       </w:r>
     </w:p>
     <w:p>
@@ -281,12 +853,12 @@
           <w:ilvl w:val="0"/>
           <w:numId w:val="3"/>
         </w:numPr>
-        <w:spacing w:before="100" w:beforeAutospacing="1" w:after="100" w:afterAutospacing="1"/>
-        <w:rPr>
-          <w:rFonts w:eastAsia="Times New Roman" w:cstheme="minorHAnsi"/>
-          <w:kern w:val="0"/>
-          <w:sz w:val="32"/>
-          <w:szCs w:val="32"/>
+        <w:spacing w:before="60" w:after="60"/>
+        <w:rPr>
+          <w:rFonts w:eastAsia="Times New Roman" w:cstheme="minorHAnsi"/>
+          <w:kern w:val="0"/>
+          <w:sz w:val="28"/>
+          <w:szCs w:val="28"/>
           <w:lang w:eastAsia="en-GB"/>
           <w14:ligatures w14:val="none"/>
         </w:rPr>
@@ -296,7 +868,10 @@
           <w:rFonts w:eastAsia="Times New Roman" w:cstheme="minorHAnsi"/>
           <w:b/>
           <w:bCs/>
-          <w:kern w:val="0"/>
+          <w:color w:val="FF0000"/>
+          <w:kern w:val="0"/>
+          <w:sz w:val="28"/>
+          <w:szCs w:val="28"/>
           <w:lang w:eastAsia="en-GB"/>
           <w14:ligatures w14:val="none"/>
         </w:rPr>
@@ -305,11 +880,37 @@
       <w:r>
         <w:rPr>
           <w:rFonts w:eastAsia="Times New Roman" w:cstheme="minorHAnsi"/>
-          <w:kern w:val="0"/>
-          <w:lang w:eastAsia="en-GB"/>
-          <w14:ligatures w14:val="none"/>
-        </w:rPr>
-        <w:t xml:space="preserve"> – Stařec a moře</w:t>
+          <w:color w:val="FF0000"/>
+          <w:kern w:val="0"/>
+          <w:sz w:val="28"/>
+          <w:szCs w:val="28"/>
+          <w:lang w:eastAsia="en-GB"/>
+          <w14:ligatures w14:val="none"/>
+        </w:rPr>
+        <w:t xml:space="preserve"> </w:t>
+      </w:r>
+      <w:r>
+        <w:rPr>
+          <w:rFonts w:eastAsia="Times New Roman" w:cstheme="minorHAnsi"/>
+          <w:kern w:val="0"/>
+          <w:sz w:val="28"/>
+          <w:szCs w:val="28"/>
+          <w:lang w:eastAsia="en-GB"/>
+          <w14:ligatures w14:val="none"/>
+        </w:rPr>
+        <w:t xml:space="preserve">– </w:t>
+      </w:r>
+      <w:r>
+        <w:rPr>
+          <w:rFonts w:eastAsia="Times New Roman" w:cstheme="minorHAnsi"/>
+          <w:color w:val="0070C0"/>
+          <w:kern w:val="0"/>
+          <w:sz w:val="28"/>
+          <w:szCs w:val="28"/>
+          <w:lang w:eastAsia="en-GB"/>
+          <w14:ligatures w14:val="none"/>
+        </w:rPr>
+        <w:t>Stařec a moře</w:t>
       </w:r>
     </w:p>
     <w:p>
@@ -318,12 +919,12 @@
           <w:ilvl w:val="0"/>
           <w:numId w:val="3"/>
         </w:numPr>
-        <w:spacing w:before="100" w:beforeAutospacing="1" w:after="100" w:afterAutospacing="1"/>
-        <w:rPr>
-          <w:rFonts w:eastAsia="Times New Roman" w:cstheme="minorHAnsi"/>
-          <w:kern w:val="0"/>
-          <w:sz w:val="32"/>
-          <w:szCs w:val="32"/>
+        <w:spacing w:before="60" w:after="60"/>
+        <w:rPr>
+          <w:rFonts w:eastAsia="Times New Roman" w:cstheme="minorHAnsi"/>
+          <w:kern w:val="0"/>
+          <w:sz w:val="28"/>
+          <w:szCs w:val="28"/>
           <w:lang w:eastAsia="en-GB"/>
           <w14:ligatures w14:val="none"/>
         </w:rPr>
@@ -333,7 +934,10 @@
           <w:rFonts w:eastAsia="Times New Roman" w:cstheme="minorHAnsi"/>
           <w:b/>
           <w:bCs/>
-          <w:kern w:val="0"/>
+          <w:color w:val="FF0000"/>
+          <w:kern w:val="0"/>
+          <w:sz w:val="28"/>
+          <w:szCs w:val="28"/>
           <w:lang w:eastAsia="en-GB"/>
           <w14:ligatures w14:val="none"/>
         </w:rPr>
@@ -342,56 +946,96 @@
       <w:r>
         <w:rPr>
           <w:rFonts w:eastAsia="Times New Roman" w:cstheme="minorHAnsi"/>
-          <w:kern w:val="0"/>
-          <w:lang w:eastAsia="en-GB"/>
-          <w14:ligatures w14:val="none"/>
-        </w:rPr>
-        <w:t xml:space="preserve"> – Osudy dobrého vojáka Švejka</w:t>
-      </w:r>
-    </w:p>
-    <w:p>
-      <w:pPr>
-        <w:spacing w:before="100" w:beforeAutospacing="1" w:after="100" w:afterAutospacing="1"/>
+          <w:color w:val="FF0000"/>
+          <w:kern w:val="0"/>
+          <w:sz w:val="28"/>
+          <w:szCs w:val="28"/>
+          <w:lang w:eastAsia="en-GB"/>
+          <w14:ligatures w14:val="none"/>
+        </w:rPr>
+        <w:t xml:space="preserve"> </w:t>
+      </w:r>
+      <w:r>
+        <w:rPr>
+          <w:rFonts w:eastAsia="Times New Roman" w:cstheme="minorHAnsi"/>
+          <w:kern w:val="0"/>
+          <w:sz w:val="28"/>
+          <w:szCs w:val="28"/>
+          <w:lang w:eastAsia="en-GB"/>
+          <w14:ligatures w14:val="none"/>
+        </w:rPr>
+        <w:t xml:space="preserve">– </w:t>
+      </w:r>
+      <w:r>
+        <w:rPr>
+          <w:rFonts w:eastAsia="Times New Roman" w:cstheme="minorHAnsi"/>
+          <w:color w:val="0070C0"/>
+          <w:kern w:val="0"/>
+          <w:sz w:val="28"/>
+          <w:szCs w:val="28"/>
+          <w:lang w:eastAsia="en-GB"/>
+          <w14:ligatures w14:val="none"/>
+        </w:rPr>
+        <w:t>Osudy dobrého vojáka Švejka</w:t>
+      </w:r>
+    </w:p>
+    <w:p>
+      <w:pPr>
+        <w:spacing w:before="60" w:after="60"/>
         <w:outlineLvl w:val="0"/>
         <w:rPr>
           <w:rFonts w:eastAsia="Times New Roman" w:cstheme="minorHAnsi"/>
           <w:b/>
           <w:bCs/>
           <w:kern w:val="36"/>
-          <w:sz w:val="32"/>
-          <w:szCs w:val="32"/>
-          <w:lang w:eastAsia="en-GB"/>
-          <w14:ligatures w14:val="none"/>
-        </w:rPr>
-      </w:pPr>
-    </w:p>
-    <w:p>
-      <w:pPr>
-        <w:spacing w:before="100" w:beforeAutospacing="1" w:after="100" w:afterAutospacing="1"/>
+          <w:sz w:val="28"/>
+          <w:szCs w:val="28"/>
+          <w:lang w:eastAsia="en-GB"/>
+          <w14:ligatures w14:val="none"/>
+        </w:rPr>
+      </w:pPr>
+    </w:p>
+    <w:p>
+      <w:pPr>
+        <w:spacing w:before="60" w:after="60"/>
         <w:outlineLvl w:val="0"/>
         <w:rPr>
           <w:rFonts w:eastAsia="Times New Roman" w:cstheme="minorHAnsi"/>
           <w:b/>
           <w:bCs/>
           <w:kern w:val="36"/>
-          <w:sz w:val="56"/>
-          <w:szCs w:val="56"/>
-          <w:lang w:eastAsia="en-GB"/>
-          <w14:ligatures w14:val="none"/>
-        </w:rPr>
-      </w:pPr>
+          <w:sz w:val="36"/>
+          <w:szCs w:val="36"/>
+          <w:lang w:eastAsia="en-GB"/>
+          <w14:ligatures w14:val="none"/>
+        </w:rPr>
+      </w:pPr>
+      <w:r>
+        <w:rPr>
+          <w:rFonts w:eastAsia="Times New Roman" w:cstheme="minorHAnsi"/>
+          <w:b/>
+          <w:bCs/>
+          <w:color w:val="000000" w:themeColor="text1"/>
+          <w:kern w:val="36"/>
+          <w:sz w:val="36"/>
+          <w:szCs w:val="36"/>
+          <w:lang w:eastAsia="en-GB"/>
+          <w14:ligatures w14:val="none"/>
+        </w:rPr>
+        <w:t xml:space="preserve">LITERÁRNÍ </w:t>
+      </w:r>
       <w:r>
         <w:rPr>
           <w:rFonts w:eastAsia="Times New Roman" w:cstheme="minorHAnsi"/>
           <w:b/>
           <w:bCs/>
           <w:kern w:val="36"/>
-          <w:sz w:val="32"/>
-          <w:szCs w:val="32"/>
-          <w:lang w:eastAsia="en-GB"/>
-          <w14:ligatures w14:val="none"/>
-        </w:rPr>
-        <w:t>LITERÁRNÍ TEORIE</w:t>
+          <w:sz w:val="36"/>
+          <w:szCs w:val="36"/>
+          <w:lang w:eastAsia="en-GB"/>
+          <w14:ligatures w14:val="none"/>
+        </w:rPr>
+        <w:t>TEORIE</w:t>
       </w:r>
     </w:p>
     <w:p>
@@ -400,12 +1044,595 @@
           <w:ilvl w:val="0"/>
           <w:numId w:val="1"/>
         </w:numPr>
-        <w:spacing w:before="100" w:beforeAutospacing="1" w:after="100" w:afterAutospacing="1"/>
-        <w:rPr>
-          <w:rFonts w:eastAsia="Times New Roman" w:cstheme="minorHAnsi"/>
-          <w:kern w:val="0"/>
-          <w:sz w:val="32"/>
-          <w:szCs w:val="32"/>
+        <w:spacing w:before="60" w:after="60"/>
+        <w:rPr>
+          <w:rFonts w:eastAsia="Times New Roman" w:cstheme="minorHAnsi"/>
+          <w:color w:val="FF0000"/>
+          <w:kern w:val="0"/>
+          <w:sz w:val="28"/>
+          <w:szCs w:val="28"/>
+          <w:lang w:eastAsia="en-GB"/>
+          <w14:ligatures w14:val="none"/>
+        </w:rPr>
+      </w:pPr>
+      <w:r>
+        <w:rPr>
+          <w:rFonts w:eastAsia="Times New Roman" w:cstheme="minorHAnsi"/>
+          <w:color w:val="FF0000"/>
+          <w:kern w:val="0"/>
+          <w:sz w:val="28"/>
+          <w:szCs w:val="28"/>
+          <w:lang w:val="cs-CZ" w:eastAsia="en-GB"/>
+          <w14:ligatures w14:val="none"/>
+        </w:rPr>
+        <w:t>Téma:</w:t>
+      </w:r>
+    </w:p>
+    <w:p>
+      <w:pPr>
+        <w:numPr>
+          <w:ilvl w:val="1"/>
+          <w:numId w:val="1"/>
+        </w:numPr>
+        <w:spacing w:before="60" w:after="60"/>
+        <w:rPr>
+          <w:rFonts w:eastAsia="Times New Roman" w:cstheme="minorHAnsi"/>
+          <w:kern w:val="0"/>
+          <w:sz w:val="28"/>
+          <w:szCs w:val="28"/>
+          <w:lang w:eastAsia="en-GB"/>
+          <w14:ligatures w14:val="none"/>
+        </w:rPr>
+      </w:pPr>
+      <w:r>
+        <w:rPr>
+          <w:rFonts w:eastAsia="Times New Roman" w:cstheme="minorHAnsi"/>
+          <w:kern w:val="0"/>
+          <w:sz w:val="28"/>
+          <w:szCs w:val="28"/>
+          <w:lang w:val="cs-CZ" w:eastAsia="en-GB"/>
+          <w14:ligatures w14:val="none"/>
+        </w:rPr>
+        <w:t>Západní fronta</w:t>
+      </w:r>
+    </w:p>
+    <w:p>
+      <w:pPr>
+        <w:numPr>
+          <w:ilvl w:val="1"/>
+          <w:numId w:val="1"/>
+        </w:numPr>
+        <w:spacing w:before="60" w:after="60"/>
+        <w:rPr>
+          <w:rFonts w:eastAsia="Times New Roman" w:cstheme="minorHAnsi"/>
+          <w:kern w:val="0"/>
+          <w:sz w:val="28"/>
+          <w:szCs w:val="28"/>
+          <w:lang w:eastAsia="en-GB"/>
+          <w14:ligatures w14:val="none"/>
+        </w:rPr>
+      </w:pPr>
+      <w:r>
+        <w:rPr>
+          <w:rFonts w:eastAsia="Times New Roman" w:cstheme="minorHAnsi"/>
+          <w:kern w:val="0"/>
+          <w:sz w:val="28"/>
+          <w:szCs w:val="28"/>
+          <w:lang w:val="cs-CZ" w:eastAsia="en-GB"/>
+          <w14:ligatures w14:val="none"/>
+        </w:rPr>
+        <w:t>1. světová</w:t>
+      </w:r>
+    </w:p>
+    <w:p>
+      <w:pPr>
+        <w:numPr>
+          <w:ilvl w:val="1"/>
+          <w:numId w:val="1"/>
+        </w:numPr>
+        <w:spacing w:before="60" w:after="60"/>
+        <w:rPr>
+          <w:rFonts w:eastAsia="Times New Roman" w:cstheme="minorHAnsi"/>
+          <w:kern w:val="0"/>
+          <w:sz w:val="28"/>
+          <w:szCs w:val="28"/>
+          <w:lang w:eastAsia="en-GB"/>
+          <w14:ligatures w14:val="none"/>
+        </w:rPr>
+      </w:pPr>
+      <w:r>
+        <w:rPr>
+          <w:rFonts w:eastAsia="Times New Roman" w:cstheme="minorHAnsi"/>
+          <w:kern w:val="0"/>
+          <w:sz w:val="28"/>
+          <w:szCs w:val="28"/>
+          <w:lang w:val="cs-CZ" w:eastAsia="en-GB"/>
+          <w14:ligatures w14:val="none"/>
+        </w:rPr>
+        <w:t xml:space="preserve">Válka </w:t>
+      </w:r>
+      <w:proofErr w:type="gramStart"/>
+      <w:r>
+        <w:rPr>
+          <w:rFonts w:eastAsia="Times New Roman" w:cstheme="minorHAnsi"/>
+          <w:kern w:val="0"/>
+          <w:sz w:val="28"/>
+          <w:szCs w:val="28"/>
+          <w:lang w:val="cs-CZ" w:eastAsia="en-GB"/>
+          <w14:ligatures w14:val="none"/>
+        </w:rPr>
+        <w:t>ničí</w:t>
+      </w:r>
+      <w:proofErr w:type="gramEnd"/>
+      <w:r>
+        <w:rPr>
+          <w:rFonts w:eastAsia="Times New Roman" w:cstheme="minorHAnsi"/>
+          <w:kern w:val="0"/>
+          <w:sz w:val="28"/>
+          <w:szCs w:val="28"/>
+          <w:lang w:val="cs-CZ" w:eastAsia="en-GB"/>
+          <w14:ligatures w14:val="none"/>
+        </w:rPr>
+        <w:t xml:space="preserve"> mladé životy</w:t>
+      </w:r>
+    </w:p>
+    <w:p>
+      <w:pPr>
+        <w:numPr>
+          <w:ilvl w:val="1"/>
+          <w:numId w:val="1"/>
+        </w:numPr>
+        <w:spacing w:before="60" w:after="60"/>
+        <w:rPr>
+          <w:rFonts w:eastAsia="Times New Roman" w:cstheme="minorHAnsi"/>
+          <w:kern w:val="0"/>
+          <w:sz w:val="28"/>
+          <w:szCs w:val="28"/>
+          <w:lang w:eastAsia="en-GB"/>
+          <w14:ligatures w14:val="none"/>
+        </w:rPr>
+      </w:pPr>
+      <w:r>
+        <w:rPr>
+          <w:rFonts w:eastAsia="Times New Roman" w:cstheme="minorHAnsi"/>
+          <w:kern w:val="0"/>
+          <w:sz w:val="28"/>
+          <w:szCs w:val="28"/>
+          <w:lang w:val="cs-CZ" w:eastAsia="en-GB"/>
+          <w14:ligatures w14:val="none"/>
+        </w:rPr>
+        <w:t>Nesmyslnost</w:t>
+      </w:r>
+      <w:r>
+        <w:rPr>
+          <w:rFonts w:eastAsia="Times New Roman" w:cstheme="minorHAnsi"/>
+          <w:kern w:val="0"/>
+          <w:sz w:val="28"/>
+          <w:szCs w:val="28"/>
+          <w:lang w:val="cs-CZ" w:eastAsia="en-GB"/>
+          <w14:ligatures w14:val="none"/>
+        </w:rPr>
+        <w:t xml:space="preserve"> a absurdita</w:t>
+      </w:r>
+    </w:p>
+    <w:p>
+      <w:pPr>
+        <w:numPr>
+          <w:ilvl w:val="0"/>
+          <w:numId w:val="1"/>
+        </w:numPr>
+        <w:spacing w:before="60" w:after="60"/>
+        <w:rPr>
+          <w:rFonts w:eastAsia="Times New Roman" w:cstheme="minorHAnsi"/>
+          <w:color w:val="0070C0"/>
+          <w:kern w:val="0"/>
+          <w:sz w:val="28"/>
+          <w:szCs w:val="28"/>
+          <w:lang w:eastAsia="en-GB"/>
+          <w14:ligatures w14:val="none"/>
+        </w:rPr>
+      </w:pPr>
+      <w:r>
+        <w:rPr>
+          <w:rFonts w:eastAsia="Times New Roman" w:cstheme="minorHAnsi"/>
+          <w:color w:val="0070C0"/>
+          <w:kern w:val="0"/>
+          <w:sz w:val="28"/>
+          <w:szCs w:val="28"/>
+          <w:lang w:val="cs-CZ" w:eastAsia="en-GB"/>
+          <w14:ligatures w14:val="none"/>
+        </w:rPr>
+        <w:t>Motiv</w:t>
+      </w:r>
+      <w:r>
+        <w:rPr>
+          <w:rFonts w:eastAsia="Times New Roman" w:cstheme="minorHAnsi"/>
+          <w:color w:val="0070C0"/>
+          <w:kern w:val="0"/>
+          <w:sz w:val="28"/>
+          <w:szCs w:val="28"/>
+          <w:lang w:val="cs-CZ" w:eastAsia="en-GB"/>
+          <w14:ligatures w14:val="none"/>
+        </w:rPr>
+        <w:t>y</w:t>
+      </w:r>
+    </w:p>
+    <w:p>
+      <w:pPr>
+        <w:numPr>
+          <w:ilvl w:val="1"/>
+          <w:numId w:val="1"/>
+        </w:numPr>
+        <w:spacing w:before="60" w:after="60"/>
+        <w:rPr>
+          <w:rFonts w:eastAsia="Times New Roman" w:cstheme="minorHAnsi"/>
+          <w:kern w:val="0"/>
+          <w:sz w:val="28"/>
+          <w:szCs w:val="28"/>
+          <w:lang w:eastAsia="en-GB"/>
+          <w14:ligatures w14:val="none"/>
+        </w:rPr>
+      </w:pPr>
+      <w:r>
+        <w:rPr>
+          <w:rFonts w:eastAsia="Times New Roman" w:cstheme="minorHAnsi"/>
+          <w:kern w:val="0"/>
+          <w:sz w:val="28"/>
+          <w:szCs w:val="28"/>
+          <w:lang w:val="cs-CZ" w:eastAsia="en-GB"/>
+          <w14:ligatures w14:val="none"/>
+        </w:rPr>
+        <w:t xml:space="preserve">Válka, přátelství, </w:t>
+      </w:r>
+      <w:r>
+        <w:rPr>
+          <w:rFonts w:eastAsia="Times New Roman" w:cstheme="minorHAnsi"/>
+          <w:kern w:val="0"/>
+          <w:sz w:val="28"/>
+          <w:szCs w:val="28"/>
+          <w:lang w:val="cs-CZ" w:eastAsia="en-GB"/>
+          <w14:ligatures w14:val="none"/>
+        </w:rPr>
+        <w:t>konflikt</w:t>
+      </w:r>
+      <w:r>
+        <w:rPr>
+          <w:rFonts w:eastAsia="Times New Roman" w:cstheme="minorHAnsi"/>
+          <w:kern w:val="0"/>
+          <w:sz w:val="28"/>
+          <w:szCs w:val="28"/>
+          <w:lang w:val="cs-CZ" w:eastAsia="en-GB"/>
+          <w14:ligatures w14:val="none"/>
+        </w:rPr>
+        <w:t>, smrt, život</w:t>
+      </w:r>
+      <w:r>
+        <w:rPr>
+          <w:rFonts w:eastAsia="Times New Roman" w:cstheme="minorHAnsi"/>
+          <w:kern w:val="0"/>
+          <w:sz w:val="28"/>
+          <w:szCs w:val="28"/>
+          <w:lang w:val="cs-CZ" w:eastAsia="en-GB"/>
+          <w14:ligatures w14:val="none"/>
+        </w:rPr>
+        <w:t>, protest, snaha přežít</w:t>
+      </w:r>
+      <w:r>
+        <w:rPr>
+          <w:rFonts w:eastAsia="Times New Roman" w:cstheme="minorHAnsi"/>
+          <w:kern w:val="0"/>
+          <w:sz w:val="28"/>
+          <w:szCs w:val="28"/>
+          <w:lang w:val="cs-CZ" w:eastAsia="en-GB"/>
+          <w14:ligatures w14:val="none"/>
+        </w:rPr>
+        <w:t>, humor</w:t>
+      </w:r>
+      <w:r>
+        <w:rPr>
+          <w:rFonts w:eastAsia="Times New Roman" w:cstheme="minorHAnsi"/>
+          <w:kern w:val="0"/>
+          <w:sz w:val="28"/>
+          <w:szCs w:val="28"/>
+          <w:lang w:val="cs-CZ" w:eastAsia="en-GB"/>
+          <w14:ligatures w14:val="none"/>
+        </w:rPr>
+        <w:t xml:space="preserve">, životní </w:t>
+      </w:r>
+      <w:proofErr w:type="spellStart"/>
+      <w:r>
+        <w:rPr>
+          <w:rFonts w:eastAsia="Times New Roman" w:cstheme="minorHAnsi"/>
+          <w:kern w:val="0"/>
+          <w:sz w:val="28"/>
+          <w:szCs w:val="28"/>
+          <w:lang w:val="cs-CZ" w:eastAsia="en-GB"/>
+          <w14:ligatures w14:val="none"/>
+        </w:rPr>
+        <w:t>pohleds</w:t>
+      </w:r>
+      <w:proofErr w:type="spellEnd"/>
+    </w:p>
+    <w:p>
+      <w:pPr>
+        <w:numPr>
+          <w:ilvl w:val="0"/>
+          <w:numId w:val="1"/>
+        </w:numPr>
+        <w:spacing w:before="60" w:after="60"/>
+        <w:rPr>
+          <w:rFonts w:eastAsia="Times New Roman" w:cstheme="minorHAnsi"/>
+          <w:color w:val="00B050"/>
+          <w:kern w:val="0"/>
+          <w:sz w:val="28"/>
+          <w:szCs w:val="28"/>
+          <w:lang w:eastAsia="en-GB"/>
+          <w14:ligatures w14:val="none"/>
+        </w:rPr>
+      </w:pPr>
+      <w:r>
+        <w:rPr>
+          <w:rFonts w:eastAsia="Times New Roman" w:cstheme="minorHAnsi"/>
+          <w:color w:val="00B050"/>
+          <w:kern w:val="0"/>
+          <w:sz w:val="28"/>
+          <w:szCs w:val="28"/>
+          <w:lang w:val="cs-CZ" w:eastAsia="en-GB"/>
+          <w14:ligatures w14:val="none"/>
+        </w:rPr>
+        <w:t>Idea</w:t>
+      </w:r>
+    </w:p>
+    <w:p>
+      <w:pPr>
+        <w:numPr>
+          <w:ilvl w:val="1"/>
+          <w:numId w:val="1"/>
+        </w:numPr>
+        <w:spacing w:before="60" w:after="60"/>
+        <w:rPr>
+          <w:rFonts w:eastAsia="Times New Roman" w:cstheme="minorHAnsi"/>
+          <w:kern w:val="0"/>
+          <w:sz w:val="28"/>
+          <w:szCs w:val="28"/>
+          <w:lang w:eastAsia="en-GB"/>
+          <w14:ligatures w14:val="none"/>
+        </w:rPr>
+      </w:pPr>
+      <w:r>
+        <w:rPr>
+          <w:rFonts w:eastAsia="Times New Roman" w:cstheme="minorHAnsi"/>
+          <w:kern w:val="0"/>
+          <w:sz w:val="28"/>
+          <w:szCs w:val="28"/>
+          <w:lang w:val="cs-CZ" w:eastAsia="en-GB"/>
+          <w14:ligatures w14:val="none"/>
+        </w:rPr>
+        <w:t>Zobrazit realitu války</w:t>
+      </w:r>
+    </w:p>
+    <w:p>
+      <w:pPr>
+        <w:numPr>
+          <w:ilvl w:val="1"/>
+          <w:numId w:val="1"/>
+        </w:numPr>
+        <w:spacing w:before="60" w:after="60"/>
+        <w:rPr>
+          <w:rFonts w:eastAsia="Times New Roman" w:cstheme="minorHAnsi"/>
+          <w:kern w:val="0"/>
+          <w:sz w:val="28"/>
+          <w:szCs w:val="28"/>
+          <w:lang w:eastAsia="en-GB"/>
+          <w14:ligatures w14:val="none"/>
+        </w:rPr>
+      </w:pPr>
+      <w:r>
+        <w:rPr>
+          <w:rFonts w:eastAsia="Times New Roman" w:cstheme="minorHAnsi"/>
+          <w:kern w:val="0"/>
+          <w:sz w:val="28"/>
+          <w:szCs w:val="28"/>
+          <w:lang w:val="cs-CZ" w:eastAsia="en-GB"/>
+          <w14:ligatures w14:val="none"/>
+        </w:rPr>
+        <w:lastRenderedPageBreak/>
+        <w:t>Přátelské vztahy</w:t>
+      </w:r>
+    </w:p>
+    <w:p>
+      <w:pPr>
+        <w:numPr>
+          <w:ilvl w:val="0"/>
+          <w:numId w:val="1"/>
+        </w:numPr>
+        <w:spacing w:before="60" w:after="60"/>
+        <w:rPr>
+          <w:rFonts w:eastAsia="Times New Roman" w:cstheme="minorHAnsi"/>
+          <w:color w:val="ED7D31" w:themeColor="accent2"/>
+          <w:kern w:val="0"/>
+          <w:sz w:val="28"/>
+          <w:szCs w:val="28"/>
+          <w:lang w:eastAsia="en-GB"/>
+          <w14:ligatures w14:val="none"/>
+        </w:rPr>
+      </w:pPr>
+      <w:r>
+        <w:rPr>
+          <w:rFonts w:eastAsia="Times New Roman" w:cstheme="minorHAnsi"/>
+          <w:color w:val="ED7D31" w:themeColor="accent2"/>
+          <w:kern w:val="0"/>
+          <w:sz w:val="28"/>
+          <w:szCs w:val="28"/>
+          <w:lang w:val="cs-CZ" w:eastAsia="en-GB"/>
+          <w14:ligatures w14:val="none"/>
+        </w:rPr>
+        <w:t>Námět</w:t>
+      </w:r>
+    </w:p>
+    <w:p>
+      <w:pPr>
+        <w:numPr>
+          <w:ilvl w:val="1"/>
+          <w:numId w:val="1"/>
+        </w:numPr>
+        <w:spacing w:before="60" w:after="60"/>
+        <w:rPr>
+          <w:rFonts w:eastAsia="Times New Roman" w:cstheme="minorHAnsi"/>
+          <w:color w:val="000000" w:themeColor="text1"/>
+          <w:kern w:val="0"/>
+          <w:sz w:val="28"/>
+          <w:szCs w:val="28"/>
+          <w:lang w:eastAsia="en-GB"/>
+          <w14:ligatures w14:val="none"/>
+        </w:rPr>
+      </w:pPr>
+      <w:r>
+        <w:rPr>
+          <w:rFonts w:eastAsia="Times New Roman" w:cstheme="minorHAnsi"/>
+          <w:color w:val="000000" w:themeColor="text1"/>
+          <w:kern w:val="0"/>
+          <w:sz w:val="28"/>
+          <w:szCs w:val="28"/>
+          <w:lang w:val="cs-CZ" w:eastAsia="en-GB"/>
+          <w14:ligatures w14:val="none"/>
+        </w:rPr>
+        <w:t>Inspirací osobní zkušenost války</w:t>
+      </w:r>
+    </w:p>
+    <w:p>
+      <w:pPr>
+        <w:numPr>
+          <w:ilvl w:val="1"/>
+          <w:numId w:val="1"/>
+        </w:numPr>
+        <w:spacing w:before="60" w:after="60"/>
+        <w:rPr>
+          <w:rFonts w:eastAsia="Times New Roman" w:cstheme="minorHAnsi"/>
+          <w:color w:val="000000" w:themeColor="text1"/>
+          <w:kern w:val="0"/>
+          <w:sz w:val="28"/>
+          <w:szCs w:val="28"/>
+          <w:lang w:eastAsia="en-GB"/>
+          <w14:ligatures w14:val="none"/>
+        </w:rPr>
+      </w:pPr>
+      <w:r>
+        <w:rPr>
+          <w:rFonts w:eastAsia="Times New Roman" w:cstheme="minorHAnsi"/>
+          <w:color w:val="000000" w:themeColor="text1"/>
+          <w:kern w:val="0"/>
+          <w:sz w:val="28"/>
+          <w:szCs w:val="28"/>
+          <w:lang w:val="cs-CZ" w:eastAsia="en-GB"/>
+          <w14:ligatures w14:val="none"/>
+        </w:rPr>
+        <w:t>Snaha o popis hrůzy války</w:t>
+      </w:r>
+    </w:p>
+    <w:p>
+      <w:pPr>
+        <w:numPr>
+          <w:ilvl w:val="1"/>
+          <w:numId w:val="1"/>
+        </w:numPr>
+        <w:spacing w:before="60" w:after="60"/>
+        <w:rPr>
+          <w:rFonts w:eastAsia="Times New Roman" w:cstheme="minorHAnsi"/>
+          <w:color w:val="000000" w:themeColor="text1"/>
+          <w:kern w:val="0"/>
+          <w:sz w:val="28"/>
+          <w:szCs w:val="28"/>
+          <w:lang w:eastAsia="en-GB"/>
+          <w14:ligatures w14:val="none"/>
+        </w:rPr>
+      </w:pPr>
+      <w:r>
+        <w:rPr>
+          <w:rFonts w:eastAsia="Times New Roman" w:cstheme="minorHAnsi"/>
+          <w:color w:val="000000" w:themeColor="text1"/>
+          <w:kern w:val="0"/>
+          <w:sz w:val="28"/>
+          <w:szCs w:val="28"/>
+          <w:lang w:val="cs-CZ" w:eastAsia="en-GB"/>
+          <w14:ligatures w14:val="none"/>
+        </w:rPr>
+        <w:t>Snaha o pochopení „Ztracené generace“</w:t>
+      </w:r>
+    </w:p>
+    <w:p>
+      <w:pPr>
+        <w:numPr>
+          <w:ilvl w:val="2"/>
+          <w:numId w:val="1"/>
+        </w:numPr>
+        <w:spacing w:before="60" w:after="60"/>
+        <w:rPr>
+          <w:rFonts w:eastAsia="Times New Roman" w:cstheme="minorHAnsi"/>
+          <w:color w:val="000000" w:themeColor="text1"/>
+          <w:kern w:val="0"/>
+          <w:sz w:val="28"/>
+          <w:szCs w:val="28"/>
+          <w:lang w:eastAsia="en-GB"/>
+          <w14:ligatures w14:val="none"/>
+        </w:rPr>
+      </w:pPr>
+      <w:r>
+        <w:rPr>
+          <w:rFonts w:ascii="Arial" w:hAnsi="Arial" w:cs="Arial"/>
+        </w:rPr>
+        <w:t>svědectví o generaci, která byla válkou</w:t>
+      </w:r>
+      <w:r>
+        <w:rPr>
+          <w:lang w:val="cs-CZ"/>
+        </w:rPr>
+        <w:t xml:space="preserve"> </w:t>
+      </w:r>
+      <w:r>
+        <w:rPr>
+          <w:rFonts w:ascii="Arial" w:hAnsi="Arial" w:cs="Arial"/>
+        </w:rPr>
+        <w:t>rozibita - i když unikla jejím</w:t>
+      </w:r>
+      <w:r>
+        <w:rPr>
+          <w:lang w:val="cs-CZ"/>
+        </w:rPr>
+        <w:t xml:space="preserve"> </w:t>
+      </w:r>
+      <w:r>
+        <w:rPr>
+          <w:rFonts w:ascii="Arial" w:hAnsi="Arial" w:cs="Arial"/>
+        </w:rPr>
+        <w:t>granátům</w:t>
+      </w:r>
+    </w:p>
+    <w:p>
+      <w:pPr>
+        <w:spacing w:before="60" w:after="60"/>
+        <w:rPr>
+          <w:rFonts w:eastAsia="Times New Roman" w:cstheme="minorHAnsi"/>
+          <w:kern w:val="0"/>
+          <w:sz w:val="28"/>
+          <w:szCs w:val="28"/>
+          <w:lang w:eastAsia="en-GB"/>
+          <w14:ligatures w14:val="none"/>
+        </w:rPr>
+      </w:pPr>
+    </w:p>
+    <w:p>
+      <w:pPr>
+        <w:numPr>
+          <w:ilvl w:val="0"/>
+          <w:numId w:val="1"/>
+        </w:numPr>
+        <w:spacing w:before="60" w:after="60"/>
+        <w:rPr>
+          <w:rFonts w:eastAsia="Times New Roman" w:cstheme="minorHAnsi"/>
+          <w:kern w:val="0"/>
+          <w:sz w:val="28"/>
+          <w:szCs w:val="28"/>
           <w:lang w:eastAsia="en-GB"/>
           <w14:ligatures w14:val="none"/>
         </w:rPr>
@@ -416,19 +1643,58 @@
           <w:b/>
           <w:bCs/>
           <w:kern w:val="0"/>
-          <w:lang w:eastAsia="en-GB"/>
-          <w14:ligatures w14:val="none"/>
-        </w:rPr>
-        <w:t>Literární druh a žánr</w:t>
-      </w:r>
-      <w:r>
-        <w:rPr>
-          <w:rFonts w:eastAsia="Times New Roman" w:cstheme="minorHAnsi"/>
-          <w:kern w:val="0"/>
-          <w:lang w:eastAsia="en-GB"/>
-          <w14:ligatures w14:val="none"/>
-        </w:rPr>
-        <w:t>: epika, próza</w:t>
+          <w:sz w:val="28"/>
+          <w:szCs w:val="28"/>
+          <w:lang w:eastAsia="en-GB"/>
+          <w14:ligatures w14:val="none"/>
+        </w:rPr>
+        <w:t>Prostor a čas</w:t>
+      </w:r>
+      <w:r>
+        <w:rPr>
+          <w:rFonts w:eastAsia="Times New Roman" w:cstheme="minorHAnsi"/>
+          <w:kern w:val="0"/>
+          <w:sz w:val="28"/>
+          <w:szCs w:val="28"/>
+          <w:lang w:eastAsia="en-GB"/>
+          <w14:ligatures w14:val="none"/>
+        </w:rPr>
+        <w:t xml:space="preserve">: </w:t>
+      </w:r>
+      <w:r>
+        <w:rPr>
+          <w:rFonts w:eastAsia="Times New Roman" w:cstheme="minorHAnsi"/>
+          <w:color w:val="FF0000"/>
+          <w:kern w:val="0"/>
+          <w:sz w:val="28"/>
+          <w:szCs w:val="28"/>
+          <w:lang w:eastAsia="en-GB"/>
+          <w14:ligatures w14:val="none"/>
+        </w:rPr>
+        <w:t>hranice Francie a Německa</w:t>
+      </w:r>
+      <w:r>
+        <w:rPr>
+          <w:rFonts w:eastAsia="Times New Roman" w:cstheme="minorHAnsi"/>
+          <w:kern w:val="0"/>
+          <w:sz w:val="28"/>
+          <w:szCs w:val="28"/>
+          <w:lang w:eastAsia="en-GB"/>
+          <w14:ligatures w14:val="none"/>
+        </w:rPr>
+        <w:t xml:space="preserve">, </w:t>
+      </w:r>
+      <w:r>
+        <w:rPr>
+          <w:rFonts w:eastAsia="Times New Roman" w:cstheme="minorHAnsi"/>
+          <w:color w:val="0070C0"/>
+          <w:kern w:val="0"/>
+          <w:sz w:val="28"/>
+          <w:szCs w:val="28"/>
+          <w:lang w:eastAsia="en-GB"/>
+          <w14:ligatures w14:val="none"/>
+        </w:rPr>
+        <w:t>1. světová válka</w:t>
       </w:r>
     </w:p>
     <w:p>
@@ -437,12 +1703,12 @@
           <w:ilvl w:val="0"/>
           <w:numId w:val="1"/>
         </w:numPr>
-        <w:spacing w:before="100" w:beforeAutospacing="1" w:after="100" w:afterAutospacing="1"/>
-        <w:rPr>
-          <w:rFonts w:eastAsia="Times New Roman" w:cstheme="minorHAnsi"/>
-          <w:kern w:val="0"/>
-          <w:sz w:val="32"/>
-          <w:szCs w:val="32"/>
+        <w:spacing w:before="60" w:after="60"/>
+        <w:rPr>
+          <w:rFonts w:eastAsia="Times New Roman" w:cstheme="minorHAnsi"/>
+          <w:kern w:val="0"/>
+          <w:sz w:val="28"/>
+          <w:szCs w:val="28"/>
           <w:lang w:eastAsia="en-GB"/>
           <w14:ligatures w14:val="none"/>
         </w:rPr>
@@ -453,19 +1719,181 @@
           <w:b/>
           <w:bCs/>
           <w:kern w:val="0"/>
-          <w:lang w:eastAsia="en-GB"/>
-          <w14:ligatures w14:val="none"/>
-        </w:rPr>
-        <w:t>Literární směr</w:t>
-      </w:r>
-      <w:r>
-        <w:rPr>
-          <w:rFonts w:eastAsia="Times New Roman" w:cstheme="minorHAnsi"/>
-          <w:kern w:val="0"/>
-          <w:lang w:eastAsia="en-GB"/>
-          <w14:ligatures w14:val="none"/>
-        </w:rPr>
-        <w:t>: americká meziválečná próza, moderní světová literatura 1. pol. 20. století</w:t>
+          <w:sz w:val="28"/>
+          <w:szCs w:val="28"/>
+          <w:lang w:eastAsia="en-GB"/>
+          <w14:ligatures w14:val="none"/>
+        </w:rPr>
+        <w:t>Kompozice</w:t>
+      </w:r>
+      <w:r>
+        <w:rPr>
+          <w:rFonts w:eastAsia="Times New Roman" w:cstheme="minorHAnsi"/>
+          <w:kern w:val="0"/>
+          <w:sz w:val="28"/>
+          <w:szCs w:val="28"/>
+          <w:lang w:eastAsia="en-GB"/>
+          <w14:ligatures w14:val="none"/>
+        </w:rPr>
+        <w:t xml:space="preserve">: </w:t>
+      </w:r>
+    </w:p>
+    <w:p>
+      <w:pPr>
+        <w:numPr>
+          <w:ilvl w:val="1"/>
+          <w:numId w:val="1"/>
+        </w:numPr>
+        <w:spacing w:before="60" w:after="60"/>
+        <w:rPr>
+          <w:rFonts w:eastAsia="Times New Roman" w:cstheme="minorHAnsi"/>
+          <w:kern w:val="0"/>
+          <w:sz w:val="28"/>
+          <w:szCs w:val="28"/>
+          <w:lang w:eastAsia="en-GB"/>
+          <w14:ligatures w14:val="none"/>
+        </w:rPr>
+      </w:pPr>
+      <w:r>
+        <w:rPr>
+          <w:rFonts w:eastAsia="Times New Roman" w:cstheme="minorHAnsi"/>
+          <w:kern w:val="0"/>
+          <w:sz w:val="28"/>
+          <w:szCs w:val="28"/>
+          <w:lang w:eastAsia="en-GB"/>
+          <w14:ligatures w14:val="none"/>
+        </w:rPr>
+        <w:t xml:space="preserve">Příběh je vyprávěn </w:t>
+      </w:r>
+      <w:r>
+        <w:rPr>
+          <w:rFonts w:eastAsia="Times New Roman" w:cstheme="minorHAnsi"/>
+          <w:color w:val="0070C0"/>
+          <w:kern w:val="0"/>
+          <w:sz w:val="28"/>
+          <w:szCs w:val="28"/>
+          <w:lang w:eastAsia="en-GB"/>
+          <w14:ligatures w14:val="none"/>
+        </w:rPr>
+        <w:t>chronologicky</w:t>
+      </w:r>
+      <w:r>
+        <w:rPr>
+          <w:rFonts w:eastAsia="Times New Roman" w:cstheme="minorHAnsi"/>
+          <w:kern w:val="0"/>
+          <w:sz w:val="28"/>
+          <w:szCs w:val="28"/>
+          <w:lang w:eastAsia="en-GB"/>
+          <w14:ligatures w14:val="none"/>
+        </w:rPr>
+        <w:t xml:space="preserve">. Autor </w:t>
+      </w:r>
+      <w:r>
+        <w:rPr>
+          <w:rFonts w:eastAsia="Times New Roman" w:cstheme="minorHAnsi"/>
+          <w:color w:val="0070C0"/>
+          <w:kern w:val="0"/>
+          <w:sz w:val="28"/>
+          <w:szCs w:val="28"/>
+          <w:lang w:eastAsia="en-GB"/>
+          <w14:ligatures w14:val="none"/>
+        </w:rPr>
+        <w:t>někdy využívá retrospektivu</w:t>
+      </w:r>
+      <w:r>
+        <w:rPr>
+          <w:rFonts w:eastAsia="Times New Roman" w:cstheme="minorHAnsi"/>
+          <w:kern w:val="0"/>
+          <w:sz w:val="28"/>
+          <w:szCs w:val="28"/>
+          <w:lang w:eastAsia="en-GB"/>
+          <w14:ligatures w14:val="none"/>
+        </w:rPr>
+        <w:t xml:space="preserve">. </w:t>
+      </w:r>
+    </w:p>
+    <w:p>
+      <w:pPr>
+        <w:numPr>
+          <w:ilvl w:val="1"/>
+          <w:numId w:val="1"/>
+        </w:numPr>
+        <w:spacing w:before="60" w:after="60"/>
+        <w:rPr>
+          <w:rFonts w:eastAsia="Times New Roman" w:cstheme="minorHAnsi"/>
+          <w:kern w:val="0"/>
+          <w:sz w:val="28"/>
+          <w:szCs w:val="28"/>
+          <w:lang w:eastAsia="en-GB"/>
+          <w14:ligatures w14:val="none"/>
+        </w:rPr>
+      </w:pPr>
+      <w:r>
+        <w:rPr>
+          <w:rFonts w:eastAsia="Times New Roman" w:cstheme="minorHAnsi"/>
+          <w:kern w:val="0"/>
+          <w:sz w:val="28"/>
+          <w:szCs w:val="28"/>
+          <w:lang w:eastAsia="en-GB"/>
+          <w14:ligatures w14:val="none"/>
+        </w:rPr>
+        <w:t xml:space="preserve">Kniha je </w:t>
+      </w:r>
+      <w:r>
+        <w:rPr>
+          <w:rFonts w:eastAsia="Times New Roman" w:cstheme="minorHAnsi"/>
+          <w:color w:val="FF0000"/>
+          <w:kern w:val="0"/>
+          <w:sz w:val="28"/>
+          <w:szCs w:val="28"/>
+          <w:lang w:eastAsia="en-GB"/>
+          <w14:ligatures w14:val="none"/>
+        </w:rPr>
+        <w:t>rozdělena na kapitoly</w:t>
+      </w:r>
+      <w:r>
+        <w:rPr>
+          <w:rFonts w:eastAsia="Times New Roman" w:cstheme="minorHAnsi"/>
+          <w:kern w:val="0"/>
+          <w:sz w:val="28"/>
+          <w:szCs w:val="28"/>
+          <w:lang w:val="cs-CZ" w:eastAsia="en-GB"/>
+          <w14:ligatures w14:val="none"/>
+        </w:rPr>
+        <w:t xml:space="preserve"> </w:t>
+      </w:r>
+      <w:r>
+        <w:rPr>
+          <w:rFonts w:eastAsia="Times New Roman" w:cstheme="minorHAnsi"/>
+          <w:kern w:val="0"/>
+          <w:sz w:val="28"/>
+          <w:szCs w:val="28"/>
+          <w:lang w:val="cs-CZ" w:eastAsia="en-GB"/>
+          <w14:ligatures w14:val="none"/>
+        </w:rPr>
+        <w:t>(próza)</w:t>
+      </w:r>
+      <w:r>
+        <w:rPr>
+          <w:rFonts w:eastAsia="Times New Roman" w:cstheme="minorHAnsi"/>
+          <w:kern w:val="0"/>
+          <w:sz w:val="28"/>
+          <w:szCs w:val="28"/>
+          <w:lang w:val="cs-CZ" w:eastAsia="en-GB"/>
+          <w14:ligatures w14:val="none"/>
+        </w:rPr>
+        <w:t>,</w:t>
+      </w:r>
+      <w:r>
+        <w:rPr>
+          <w:rFonts w:eastAsia="Times New Roman" w:cstheme="minorHAnsi"/>
+          <w:kern w:val="0"/>
+          <w:sz w:val="28"/>
+          <w:szCs w:val="28"/>
+          <w:lang w:eastAsia="en-GB"/>
+          <w14:ligatures w14:val="none"/>
+        </w:rPr>
+        <w:t xml:space="preserve"> s uzavřeným koncem (Pavel umírá).</w:t>
       </w:r>
     </w:p>
     <w:p>
@@ -474,12 +1902,12 @@
           <w:ilvl w:val="0"/>
           <w:numId w:val="1"/>
         </w:numPr>
-        <w:spacing w:before="100" w:beforeAutospacing="1" w:after="100" w:afterAutospacing="1"/>
-        <w:rPr>
-          <w:rFonts w:eastAsia="Times New Roman" w:cstheme="minorHAnsi"/>
-          <w:kern w:val="0"/>
-          <w:sz w:val="32"/>
-          <w:szCs w:val="32"/>
+        <w:spacing w:before="60" w:after="60"/>
+        <w:rPr>
+          <w:rFonts w:eastAsia="Times New Roman" w:cstheme="minorHAnsi"/>
+          <w:kern w:val="0"/>
+          <w:sz w:val="28"/>
+          <w:szCs w:val="28"/>
           <w:lang w:eastAsia="en-GB"/>
           <w14:ligatures w14:val="none"/>
         </w:rPr>
@@ -490,19 +1918,37 @@
           <w:b/>
           <w:bCs/>
           <w:kern w:val="0"/>
-          <w:lang w:eastAsia="en-GB"/>
-          <w14:ligatures w14:val="none"/>
-        </w:rPr>
-        <w:t>Slovní zásoba a jazyk</w:t>
-      </w:r>
-      <w:r>
-        <w:rPr>
-          <w:rFonts w:eastAsia="Times New Roman" w:cstheme="minorHAnsi"/>
-          <w:kern w:val="0"/>
-          <w:lang w:eastAsia="en-GB"/>
-          <w14:ligatures w14:val="none"/>
-        </w:rPr>
-        <w:t>: spisovný jazyk v pásmech vypravěče, jinak převažuje hovorový jazyk, převážně ich-forma, v závěru er-forma, v textu se objevují vulgarismy, převažuje řeč autora, text obsahuje personifikaci, archaismy, nářečí, hovorové výrazy, zdrobněliny i cizí výrazy</w:t>
+          <w:sz w:val="28"/>
+          <w:szCs w:val="28"/>
+          <w:lang w:eastAsia="en-GB"/>
+          <w14:ligatures w14:val="none"/>
+        </w:rPr>
+        <w:t xml:space="preserve">Literární </w:t>
+      </w:r>
+      <w:r>
+        <w:rPr>
+          <w:rFonts w:eastAsia="Times New Roman" w:cstheme="minorHAnsi"/>
+          <w:b/>
+          <w:bCs/>
+          <w:kern w:val="0"/>
+          <w:sz w:val="28"/>
+          <w:szCs w:val="28"/>
+          <w:lang w:val="cs-CZ" w:eastAsia="en-GB"/>
+          <w14:ligatures w14:val="none"/>
+        </w:rPr>
+        <w:t xml:space="preserve">druh: </w:t>
+      </w:r>
+      <w:r>
+        <w:rPr>
+          <w:rFonts w:eastAsia="Times New Roman" w:cstheme="minorHAnsi"/>
+          <w:color w:val="FF0000"/>
+          <w:kern w:val="0"/>
+          <w:sz w:val="28"/>
+          <w:szCs w:val="28"/>
+          <w:lang w:val="cs-CZ" w:eastAsia="en-GB"/>
+          <w14:ligatures w14:val="none"/>
+        </w:rPr>
+        <w:t>Epika</w:t>
       </w:r>
     </w:p>
     <w:p>
@@ -511,12 +1957,12 @@
           <w:ilvl w:val="0"/>
           <w:numId w:val="1"/>
         </w:numPr>
-        <w:spacing w:before="100" w:beforeAutospacing="1" w:after="100" w:afterAutospacing="1"/>
-        <w:rPr>
-          <w:rFonts w:eastAsia="Times New Roman" w:cstheme="minorHAnsi"/>
-          <w:kern w:val="0"/>
-          <w:sz w:val="32"/>
-          <w:szCs w:val="32"/>
+        <w:spacing w:before="60" w:after="60"/>
+        <w:rPr>
+          <w:rFonts w:eastAsia="Times New Roman" w:cstheme="minorHAnsi"/>
+          <w:kern w:val="0"/>
+          <w:sz w:val="28"/>
+          <w:szCs w:val="28"/>
           <w:lang w:eastAsia="en-GB"/>
           <w14:ligatures w14:val="none"/>
         </w:rPr>
@@ -527,6 +1973,218 @@
           <w:b/>
           <w:bCs/>
           <w:kern w:val="0"/>
+          <w:sz w:val="28"/>
+          <w:szCs w:val="28"/>
+          <w:lang w:eastAsia="en-GB"/>
+          <w14:ligatures w14:val="none"/>
+        </w:rPr>
+        <w:t>Literární žánr</w:t>
+      </w:r>
+      <w:r>
+        <w:rPr>
+          <w:rFonts w:eastAsia="Times New Roman" w:cstheme="minorHAnsi"/>
+          <w:kern w:val="0"/>
+          <w:sz w:val="28"/>
+          <w:szCs w:val="28"/>
+          <w:lang w:eastAsia="en-GB"/>
+          <w14:ligatures w14:val="none"/>
+        </w:rPr>
+        <w:t xml:space="preserve">: </w:t>
+      </w:r>
+      <w:r>
+        <w:rPr>
+          <w:rFonts w:eastAsia="Times New Roman" w:cstheme="minorHAnsi"/>
+          <w:color w:val="0070C0"/>
+          <w:kern w:val="0"/>
+          <w:sz w:val="28"/>
+          <w:szCs w:val="28"/>
+          <w:lang w:val="cs-CZ" w:eastAsia="en-GB"/>
+          <w14:ligatures w14:val="none"/>
+        </w:rPr>
+        <w:t>Román</w:t>
+      </w:r>
+    </w:p>
+    <w:p>
+      <w:pPr>
+        <w:numPr>
+          <w:ilvl w:val="0"/>
+          <w:numId w:val="1"/>
+        </w:numPr>
+        <w:spacing w:before="60" w:after="60"/>
+        <w:rPr>
+          <w:rFonts w:eastAsia="Times New Roman" w:cstheme="minorHAnsi"/>
+          <w:color w:val="00B050"/>
+          <w:kern w:val="0"/>
+          <w:sz w:val="28"/>
+          <w:szCs w:val="28"/>
+          <w:lang w:eastAsia="en-GB"/>
+          <w14:ligatures w14:val="none"/>
+        </w:rPr>
+      </w:pPr>
+      <w:r>
+        <w:rPr>
+          <w:rFonts w:eastAsia="Times New Roman" w:cstheme="minorHAnsi"/>
+          <w:b/>
+          <w:bCs/>
+          <w:kern w:val="0"/>
+          <w:sz w:val="28"/>
+          <w:szCs w:val="28"/>
+          <w:lang w:eastAsia="en-GB"/>
+          <w14:ligatures w14:val="none"/>
+        </w:rPr>
+        <w:t>Literární směr</w:t>
+      </w:r>
+      <w:r>
+        <w:rPr>
+          <w:rFonts w:eastAsia="Times New Roman" w:cstheme="minorHAnsi"/>
+          <w:kern w:val="0"/>
+          <w:sz w:val="28"/>
+          <w:szCs w:val="28"/>
+          <w:lang w:eastAsia="en-GB"/>
+          <w14:ligatures w14:val="none"/>
+        </w:rPr>
+        <w:t xml:space="preserve">: </w:t>
+      </w:r>
+      <w:r>
+        <w:rPr>
+          <w:rFonts w:eastAsia="Times New Roman" w:cstheme="minorHAnsi"/>
+          <w:color w:val="00B050"/>
+          <w:kern w:val="0"/>
+          <w:sz w:val="28"/>
+          <w:szCs w:val="28"/>
+          <w:lang w:val="cs-CZ" w:eastAsia="en-GB"/>
+          <w14:ligatures w14:val="none"/>
+        </w:rPr>
+        <w:t>realismus</w:t>
+      </w:r>
+      <w:r>
+        <w:rPr>
+          <w:rFonts w:eastAsia="Times New Roman" w:cstheme="minorHAnsi"/>
+          <w:kern w:val="0"/>
+          <w:sz w:val="28"/>
+          <w:szCs w:val="28"/>
+          <w:lang w:eastAsia="en-GB"/>
+          <w14:ligatures w14:val="none"/>
+        </w:rPr>
+        <w:t xml:space="preserve">, moderní světová literatura </w:t>
+      </w:r>
+      <w:r>
+        <w:rPr>
+          <w:rFonts w:eastAsia="Times New Roman" w:cstheme="minorHAnsi"/>
+          <w:color w:val="00B050"/>
+          <w:kern w:val="0"/>
+          <w:sz w:val="28"/>
+          <w:szCs w:val="28"/>
+          <w:lang w:eastAsia="en-GB"/>
+          <w14:ligatures w14:val="none"/>
+        </w:rPr>
+        <w:t>1. pol. 20. Století</w:t>
+      </w:r>
+    </w:p>
+    <w:p>
+      <w:pPr>
+        <w:numPr>
+          <w:ilvl w:val="0"/>
+          <w:numId w:val="1"/>
+        </w:numPr>
+        <w:spacing w:before="60" w:after="60"/>
+        <w:rPr>
+          <w:rFonts w:eastAsia="Times New Roman" w:cstheme="minorHAnsi"/>
+          <w:kern w:val="0"/>
+          <w:sz w:val="28"/>
+          <w:szCs w:val="28"/>
+          <w:lang w:eastAsia="en-GB"/>
+          <w14:ligatures w14:val="none"/>
+        </w:rPr>
+      </w:pPr>
+      <w:r>
+        <w:rPr>
+          <w:rFonts w:eastAsia="Times New Roman" w:cstheme="minorHAnsi"/>
+          <w:b/>
+          <w:bCs/>
+          <w:color w:val="000000" w:themeColor="text1"/>
+          <w:kern w:val="0"/>
+          <w:sz w:val="28"/>
+          <w:szCs w:val="28"/>
+          <w:lang w:val="cs-CZ" w:eastAsia="en-GB"/>
+          <w14:ligatures w14:val="none"/>
+        </w:rPr>
+        <w:t>Vypravěč</w:t>
+      </w:r>
+      <w:r>
+        <w:rPr>
+          <w:rFonts w:eastAsia="Times New Roman" w:cstheme="minorHAnsi"/>
+          <w:color w:val="000000" w:themeColor="text1"/>
+          <w:kern w:val="0"/>
+          <w:sz w:val="28"/>
+          <w:szCs w:val="28"/>
+          <w:lang w:eastAsia="en-GB"/>
+          <w14:ligatures w14:val="none"/>
+        </w:rPr>
+        <w:t>:</w:t>
+      </w:r>
+      <w:r>
+        <w:rPr>
+          <w:rFonts w:eastAsia="Times New Roman" w:cstheme="minorHAnsi"/>
+          <w:color w:val="000000" w:themeColor="text1"/>
+          <w:kern w:val="0"/>
+          <w:sz w:val="28"/>
+          <w:szCs w:val="28"/>
+          <w:lang w:val="cs-CZ" w:eastAsia="en-GB"/>
+          <w14:ligatures w14:val="none"/>
+        </w:rPr>
+        <w:t xml:space="preserve"> </w:t>
+      </w:r>
+      <w:r>
+        <w:rPr>
+          <w:rFonts w:eastAsia="Times New Roman" w:cstheme="minorHAnsi"/>
+          <w:color w:val="00B050"/>
+          <w:kern w:val="0"/>
+          <w:sz w:val="28"/>
+          <w:szCs w:val="28"/>
+          <w:lang w:val="cs-CZ" w:eastAsia="en-GB"/>
+          <w14:ligatures w14:val="none"/>
+        </w:rPr>
+        <w:t>Přímý vypravěč</w:t>
+      </w:r>
+    </w:p>
+    <w:p>
+      <w:pPr>
+        <w:spacing w:before="60" w:after="60"/>
+        <w:rPr>
+          <w:rFonts w:eastAsia="Times New Roman" w:cstheme="minorHAnsi"/>
+          <w:kern w:val="0"/>
+          <w:sz w:val="28"/>
+          <w:szCs w:val="28"/>
+          <w:lang w:eastAsia="en-GB"/>
+          <w14:ligatures w14:val="none"/>
+        </w:rPr>
+      </w:pPr>
+    </w:p>
+    <w:p>
+      <w:pPr>
+        <w:numPr>
+          <w:ilvl w:val="0"/>
+          <w:numId w:val="1"/>
+        </w:numPr>
+        <w:spacing w:before="60" w:after="60"/>
+        <w:rPr>
+          <w:rFonts w:eastAsia="Times New Roman" w:cstheme="minorHAnsi"/>
+          <w:kern w:val="0"/>
+          <w:sz w:val="28"/>
+          <w:szCs w:val="28"/>
+          <w:lang w:eastAsia="en-GB"/>
+          <w14:ligatures w14:val="none"/>
+        </w:rPr>
+      </w:pPr>
+      <w:r>
+        <w:rPr>
+          <w:rFonts w:eastAsia="Times New Roman" w:cstheme="minorHAnsi"/>
+          <w:b/>
+          <w:bCs/>
+          <w:kern w:val="0"/>
+          <w:sz w:val="28"/>
+          <w:szCs w:val="28"/>
           <w:lang w:eastAsia="en-GB"/>
           <w14:ligatures w14:val="none"/>
         </w:rPr>
@@ -536,21 +2194,12 @@
         <w:rPr>
           <w:rFonts w:eastAsia="Times New Roman" w:cstheme="minorHAnsi"/>
           <w:kern w:val="0"/>
-          <w:lang w:eastAsia="en-GB"/>
-          <w14:ligatures w14:val="none"/>
-        </w:rPr>
-        <w:t>:</w:t>
-      </w:r>
-      <w:r>
-        <w:rPr>
-          <w:rFonts w:eastAsia="Times New Roman" w:cstheme="minorHAnsi"/>
-          <w:kern w:val="0"/>
-          <w:sz w:val="32"/>
-          <w:szCs w:val="32"/>
-          <w:lang w:eastAsia="en-GB"/>
-          <w14:ligatures w14:val="none"/>
-        </w:rPr>
-        <w:t xml:space="preserve"> </w:t>
+          <w:sz w:val="28"/>
+          <w:szCs w:val="28"/>
+          <w:lang w:eastAsia="en-GB"/>
+          <w14:ligatures w14:val="none"/>
+        </w:rPr>
+        <w:t xml:space="preserve">: </w:t>
       </w:r>
     </w:p>
     <w:p>
@@ -559,24 +2208,144 @@
           <w:ilvl w:val="1"/>
           <w:numId w:val="1"/>
         </w:numPr>
-        <w:spacing w:before="100" w:beforeAutospacing="1" w:after="100" w:afterAutospacing="1"/>
-        <w:rPr>
-          <w:rFonts w:eastAsia="Times New Roman" w:cstheme="minorHAnsi"/>
-          <w:kern w:val="0"/>
-          <w:sz w:val="32"/>
-          <w:szCs w:val="32"/>
-          <w:lang w:eastAsia="en-GB"/>
-          <w14:ligatures w14:val="none"/>
-        </w:rPr>
-      </w:pPr>
-      <w:r>
-        <w:rPr>
-          <w:rFonts w:eastAsia="Times New Roman" w:cstheme="minorHAnsi"/>
-          <w:kern w:val="0"/>
-          <w:lang w:eastAsia="en-GB"/>
-          <w14:ligatures w14:val="none"/>
-        </w:rPr>
-        <w:t>Pavel Bäumer – gymnazista, narukuje se svými spolužáky do armády, silná povaha, válka ho změní z chlapce v muže, když se vrátí domů, nedokáže se začlenit do života, během války ztratí iluze o životě a změní se mu životní hodnoty</w:t>
+        <w:spacing w:before="60" w:after="60"/>
+        <w:rPr>
+          <w:rFonts w:eastAsia="Times New Roman" w:cstheme="minorHAnsi"/>
+          <w:kern w:val="0"/>
+          <w:sz w:val="28"/>
+          <w:szCs w:val="28"/>
+          <w:lang w:eastAsia="en-GB"/>
+          <w14:ligatures w14:val="none"/>
+        </w:rPr>
+      </w:pPr>
+      <w:r>
+        <w:rPr>
+          <w:rFonts w:eastAsia="Times New Roman" w:cstheme="minorHAnsi"/>
+          <w:b/>
+          <w:bCs/>
+          <w:color w:val="0070C0"/>
+          <w:kern w:val="0"/>
+          <w:sz w:val="28"/>
+          <w:szCs w:val="28"/>
+          <w:lang w:eastAsia="en-GB"/>
+          <w14:ligatures w14:val="none"/>
+        </w:rPr>
+        <w:t>Pavel Bäumer</w:t>
+      </w:r>
+      <w:r>
+        <w:rPr>
+          <w:rFonts w:eastAsia="Times New Roman" w:cstheme="minorHAnsi"/>
+          <w:color w:val="0070C0"/>
+          <w:kern w:val="0"/>
+          <w:sz w:val="28"/>
+          <w:szCs w:val="28"/>
+          <w:lang w:eastAsia="en-GB"/>
+          <w14:ligatures w14:val="none"/>
+        </w:rPr>
+        <w:t xml:space="preserve"> </w:t>
+      </w:r>
+      <w:r>
+        <w:rPr>
+          <w:rFonts w:eastAsia="Times New Roman" w:cstheme="minorHAnsi"/>
+          <w:kern w:val="0"/>
+          <w:sz w:val="28"/>
+          <w:szCs w:val="28"/>
+          <w:lang w:eastAsia="en-GB"/>
+          <w14:ligatures w14:val="none"/>
+        </w:rPr>
+        <w:t xml:space="preserve">– gymnazista, narukuje se svými spolužáky do armády, silná povaha, </w:t>
+      </w:r>
+      <w:r>
+        <w:rPr>
+          <w:rFonts w:eastAsia="Times New Roman" w:cstheme="minorHAnsi"/>
+          <w:color w:val="FF0000"/>
+          <w:kern w:val="0"/>
+          <w:sz w:val="28"/>
+          <w:szCs w:val="28"/>
+          <w:lang w:eastAsia="en-GB"/>
+          <w14:ligatures w14:val="none"/>
+        </w:rPr>
+        <w:t>válka ho změní z chlapce v muže</w:t>
+      </w:r>
+      <w:r>
+        <w:rPr>
+          <w:rFonts w:eastAsia="Times New Roman" w:cstheme="minorHAnsi"/>
+          <w:kern w:val="0"/>
+          <w:sz w:val="28"/>
+          <w:szCs w:val="28"/>
+          <w:lang w:eastAsia="en-GB"/>
+          <w14:ligatures w14:val="none"/>
+        </w:rPr>
+        <w:t xml:space="preserve">, když se vrátí domů, </w:t>
+      </w:r>
+      <w:r>
+        <w:rPr>
+          <w:rFonts w:eastAsia="Times New Roman" w:cstheme="minorHAnsi"/>
+          <w:color w:val="FF0000"/>
+          <w:kern w:val="0"/>
+          <w:sz w:val="28"/>
+          <w:szCs w:val="28"/>
+          <w:lang w:eastAsia="en-GB"/>
+          <w14:ligatures w14:val="none"/>
+        </w:rPr>
+        <w:t>nedokáže se začlenit do života</w:t>
+      </w:r>
+      <w:r>
+        <w:rPr>
+          <w:rFonts w:eastAsia="Times New Roman" w:cstheme="minorHAnsi"/>
+          <w:kern w:val="0"/>
+          <w:sz w:val="28"/>
+          <w:szCs w:val="28"/>
+          <w:lang w:eastAsia="en-GB"/>
+          <w14:ligatures w14:val="none"/>
+        </w:rPr>
+        <w:t>, během války ztratí iluze o životě a změní se mu životní hodnoty</w:t>
+      </w:r>
+      <w:r>
+        <w:rPr>
+          <w:rFonts w:eastAsia="Times New Roman" w:cstheme="minorHAnsi"/>
+          <w:kern w:val="0"/>
+          <w:sz w:val="28"/>
+          <w:szCs w:val="28"/>
+          <w:lang w:val="cs-CZ" w:eastAsia="en-GB"/>
+          <w14:ligatures w14:val="none"/>
+        </w:rPr>
+        <w:t xml:space="preserve">, </w:t>
+      </w:r>
+      <w:r>
+        <w:rPr>
+          <w:rFonts w:eastAsia="Times New Roman" w:cstheme="minorHAnsi"/>
+          <w:color w:val="FF0000"/>
+          <w:kern w:val="0"/>
+          <w:sz w:val="28"/>
+          <w:szCs w:val="28"/>
+          <w:lang w:val="cs-CZ" w:eastAsia="en-GB"/>
+          <w14:ligatures w14:val="none"/>
+        </w:rPr>
+        <w:t xml:space="preserve">empatický </w:t>
+      </w:r>
+      <w:r>
+        <w:rPr>
+          <w:rFonts w:eastAsia="Times New Roman" w:cstheme="minorHAnsi"/>
+          <w:kern w:val="0"/>
+          <w:sz w:val="28"/>
+          <w:szCs w:val="28"/>
+          <w:lang w:val="cs-CZ" w:eastAsia="en-GB"/>
+          <w14:ligatures w14:val="none"/>
+        </w:rPr>
+        <w:t xml:space="preserve">a </w:t>
+      </w:r>
+      <w:r>
+        <w:rPr>
+          <w:rFonts w:eastAsia="Times New Roman" w:cstheme="minorHAnsi"/>
+          <w:color w:val="FF0000"/>
+          <w:kern w:val="0"/>
+          <w:sz w:val="28"/>
+          <w:szCs w:val="28"/>
+          <w:lang w:val="cs-CZ" w:eastAsia="en-GB"/>
+          <w14:ligatures w14:val="none"/>
+        </w:rPr>
+        <w:t>obětavý</w:t>
       </w:r>
     </w:p>
     <w:p>
@@ -585,20 +2354,22 @@
           <w:ilvl w:val="1"/>
           <w:numId w:val="1"/>
         </w:numPr>
-        <w:spacing w:before="100" w:beforeAutospacing="1" w:after="100" w:afterAutospacing="1"/>
-        <w:rPr>
-          <w:rFonts w:eastAsia="Times New Roman" w:cstheme="minorHAnsi"/>
-          <w:kern w:val="0"/>
-          <w:sz w:val="32"/>
-          <w:szCs w:val="32"/>
-          <w:lang w:eastAsia="en-GB"/>
-          <w14:ligatures w14:val="none"/>
-        </w:rPr>
-      </w:pPr>
-      <w:r>
-        <w:rPr>
-          <w:rFonts w:eastAsia="Times New Roman" w:cstheme="minorHAnsi"/>
-          <w:kern w:val="0"/>
+        <w:spacing w:before="60" w:after="60"/>
+        <w:rPr>
+          <w:rFonts w:eastAsia="Times New Roman" w:cstheme="minorHAnsi"/>
+          <w:kern w:val="0"/>
+          <w:sz w:val="28"/>
+          <w:szCs w:val="28"/>
+          <w:lang w:eastAsia="en-GB"/>
+          <w14:ligatures w14:val="none"/>
+        </w:rPr>
+      </w:pPr>
+      <w:r>
+        <w:rPr>
+          <w:rFonts w:eastAsia="Times New Roman" w:cstheme="minorHAnsi"/>
+          <w:kern w:val="0"/>
+          <w:sz w:val="28"/>
+          <w:szCs w:val="28"/>
           <w:lang w:eastAsia="en-GB"/>
           <w14:ligatures w14:val="none"/>
         </w:rPr>
@@ -611,25 +2382,141 @@
           <w:ilvl w:val="1"/>
           <w:numId w:val="1"/>
         </w:numPr>
-        <w:spacing w:before="100" w:beforeAutospacing="1" w:after="100" w:afterAutospacing="1"/>
-        <w:rPr>
-          <w:rFonts w:eastAsia="Times New Roman" w:cstheme="minorHAnsi"/>
-          <w:kern w:val="0"/>
-          <w:sz w:val="32"/>
-          <w:szCs w:val="32"/>
-          <w:lang w:eastAsia="en-GB"/>
-          <w14:ligatures w14:val="none"/>
-        </w:rPr>
-      </w:pPr>
-      <w:r>
-        <w:rPr>
-          <w:rFonts w:eastAsia="Times New Roman" w:cstheme="minorHAnsi"/>
-          <w:kern w:val="0"/>
-          <w:lang w:eastAsia="en-GB"/>
-          <w14:ligatures w14:val="none"/>
-        </w:rPr>
-        <w:lastRenderedPageBreak/>
-        <w:t>Katcza – Stanislav Katczinský, Pavlův nejlepší přítel, naučí Pavla, jak se o sebe postarat</w:t>
+        <w:spacing w:before="60" w:after="60"/>
+        <w:rPr>
+          <w:rFonts w:eastAsia="Times New Roman" w:cstheme="minorHAnsi"/>
+          <w:kern w:val="0"/>
+          <w:sz w:val="28"/>
+          <w:szCs w:val="28"/>
+          <w:lang w:eastAsia="en-GB"/>
+          <w14:ligatures w14:val="none"/>
+        </w:rPr>
+      </w:pPr>
+      <w:r>
+        <w:rPr>
+          <w:rFonts w:eastAsia="Times New Roman" w:cstheme="minorHAnsi"/>
+          <w:color w:val="0070C0"/>
+          <w:kern w:val="0"/>
+          <w:sz w:val="28"/>
+          <w:szCs w:val="28"/>
+          <w:lang w:eastAsia="en-GB"/>
+          <w14:ligatures w14:val="none"/>
+        </w:rPr>
+        <w:t>Katcza – Stanislav Katczinský</w:t>
+      </w:r>
+      <w:r>
+        <w:rPr>
+          <w:rFonts w:eastAsia="Times New Roman" w:cstheme="minorHAnsi"/>
+          <w:kern w:val="0"/>
+          <w:sz w:val="28"/>
+          <w:szCs w:val="28"/>
+          <w:lang w:eastAsia="en-GB"/>
+          <w14:ligatures w14:val="none"/>
+        </w:rPr>
+        <w:t xml:space="preserve">, Pavlův </w:t>
+      </w:r>
+      <w:r>
+        <w:rPr>
+          <w:rFonts w:eastAsia="Times New Roman" w:cstheme="minorHAnsi"/>
+          <w:color w:val="FF0000"/>
+          <w:kern w:val="0"/>
+          <w:sz w:val="28"/>
+          <w:szCs w:val="28"/>
+          <w:lang w:eastAsia="en-GB"/>
+          <w14:ligatures w14:val="none"/>
+        </w:rPr>
+        <w:t>nejlepší přítel</w:t>
+      </w:r>
+      <w:r>
+        <w:rPr>
+          <w:rFonts w:eastAsia="Times New Roman" w:cstheme="minorHAnsi"/>
+          <w:kern w:val="0"/>
+          <w:sz w:val="28"/>
+          <w:szCs w:val="28"/>
+          <w:lang w:eastAsia="en-GB"/>
+          <w14:ligatures w14:val="none"/>
+        </w:rPr>
+        <w:t>, naučí Pavla, jak se o sebe postarat</w:t>
+      </w:r>
+      <w:r>
+        <w:rPr>
+          <w:rFonts w:eastAsia="Times New Roman" w:cstheme="minorHAnsi"/>
+          <w:kern w:val="0"/>
+          <w:sz w:val="28"/>
+          <w:szCs w:val="28"/>
+          <w:lang w:val="cs-CZ" w:eastAsia="en-GB"/>
+          <w14:ligatures w14:val="none"/>
+        </w:rPr>
+        <w:t xml:space="preserve">, </w:t>
+      </w:r>
+      <w:r>
+        <w:rPr>
+          <w:rFonts w:eastAsia="Times New Roman" w:cstheme="minorHAnsi"/>
+          <w:color w:val="FF0000"/>
+          <w:kern w:val="0"/>
+          <w:sz w:val="28"/>
+          <w:szCs w:val="28"/>
+          <w:lang w:val="cs-CZ" w:eastAsia="en-GB"/>
+          <w14:ligatures w14:val="none"/>
+        </w:rPr>
+        <w:t>starší</w:t>
+      </w:r>
+      <w:r>
+        <w:rPr>
+          <w:rFonts w:eastAsia="Times New Roman" w:cstheme="minorHAnsi"/>
+          <w:kern w:val="0"/>
+          <w:sz w:val="28"/>
+          <w:szCs w:val="28"/>
+          <w:lang w:val="cs-CZ" w:eastAsia="en-GB"/>
+          <w14:ligatures w14:val="none"/>
+        </w:rPr>
+        <w:t xml:space="preserve">, </w:t>
+      </w:r>
+      <w:r>
+        <w:rPr>
+          <w:rFonts w:eastAsia="Times New Roman" w:cstheme="minorHAnsi"/>
+          <w:color w:val="FF0000"/>
+          <w:kern w:val="0"/>
+          <w:sz w:val="28"/>
+          <w:szCs w:val="28"/>
+          <w:lang w:val="cs-CZ" w:eastAsia="en-GB"/>
+          <w14:ligatures w14:val="none"/>
+        </w:rPr>
+        <w:t>zkušenější</w:t>
+      </w:r>
+      <w:r>
+        <w:rPr>
+          <w:rFonts w:eastAsia="Times New Roman" w:cstheme="minorHAnsi"/>
+          <w:kern w:val="0"/>
+          <w:sz w:val="28"/>
+          <w:szCs w:val="28"/>
+          <w:lang w:val="cs-CZ" w:eastAsia="en-GB"/>
+          <w14:ligatures w14:val="none"/>
+        </w:rPr>
+        <w:t xml:space="preserve">, </w:t>
+      </w:r>
+      <w:r>
+        <w:rPr>
+          <w:rFonts w:eastAsia="Times New Roman" w:cstheme="minorHAnsi"/>
+          <w:color w:val="FF0000"/>
+          <w:kern w:val="0"/>
+          <w:sz w:val="28"/>
+          <w:szCs w:val="28"/>
+          <w:lang w:val="cs-CZ" w:eastAsia="en-GB"/>
+          <w14:ligatures w14:val="none"/>
+        </w:rPr>
+        <w:t xml:space="preserve">učí </w:t>
+      </w:r>
+      <w:r>
+        <w:rPr>
+          <w:rFonts w:eastAsia="Times New Roman" w:cstheme="minorHAnsi"/>
+          <w:kern w:val="0"/>
+          <w:sz w:val="28"/>
+          <w:szCs w:val="28"/>
+          <w:lang w:val="cs-CZ" w:eastAsia="en-GB"/>
+          <w14:ligatures w14:val="none"/>
+        </w:rPr>
+        <w:t>jak se chovat</w:t>
       </w:r>
     </w:p>
     <w:p>
@@ -638,20 +2525,22 @@
           <w:ilvl w:val="1"/>
           <w:numId w:val="1"/>
         </w:numPr>
-        <w:spacing w:before="100" w:beforeAutospacing="1" w:after="100" w:afterAutospacing="1"/>
-        <w:rPr>
-          <w:rFonts w:eastAsia="Times New Roman" w:cstheme="minorHAnsi"/>
-          <w:kern w:val="0"/>
-          <w:sz w:val="32"/>
-          <w:szCs w:val="32"/>
-          <w:lang w:eastAsia="en-GB"/>
-          <w14:ligatures w14:val="none"/>
-        </w:rPr>
-      </w:pPr>
-      <w:r>
-        <w:rPr>
-          <w:rFonts w:eastAsia="Times New Roman" w:cstheme="minorHAnsi"/>
-          <w:kern w:val="0"/>
+        <w:spacing w:before="60" w:after="60"/>
+        <w:rPr>
+          <w:rFonts w:eastAsia="Times New Roman" w:cstheme="minorHAnsi"/>
+          <w:kern w:val="0"/>
+          <w:sz w:val="28"/>
+          <w:szCs w:val="28"/>
+          <w:lang w:eastAsia="en-GB"/>
+          <w14:ligatures w14:val="none"/>
+        </w:rPr>
+      </w:pPr>
+      <w:r>
+        <w:rPr>
+          <w:rFonts w:eastAsia="Times New Roman" w:cstheme="minorHAnsi"/>
+          <w:kern w:val="0"/>
+          <w:sz w:val="28"/>
+          <w:szCs w:val="28"/>
           <w:lang w:eastAsia="en-GB"/>
           <w14:ligatures w14:val="none"/>
         </w:rPr>
@@ -664,24 +2553,96 @@
           <w:ilvl w:val="1"/>
           <w:numId w:val="1"/>
         </w:numPr>
-        <w:spacing w:before="100" w:beforeAutospacing="1" w:after="100" w:afterAutospacing="1"/>
-        <w:rPr>
-          <w:rFonts w:eastAsia="Times New Roman" w:cstheme="minorHAnsi"/>
-          <w:kern w:val="0"/>
-          <w:sz w:val="32"/>
-          <w:szCs w:val="32"/>
-          <w:lang w:eastAsia="en-GB"/>
-          <w14:ligatures w14:val="none"/>
-        </w:rPr>
-      </w:pPr>
-      <w:r>
-        <w:rPr>
-          <w:rFonts w:eastAsia="Times New Roman" w:cstheme="minorHAnsi"/>
-          <w:kern w:val="0"/>
-          <w:lang w:eastAsia="en-GB"/>
-          <w14:ligatures w14:val="none"/>
-        </w:rPr>
-        <w:t>Kantorek – třídní učitel chlapců, nabádá chlapce, aby šli do války, nakonec tam sám skončí</w:t>
+        <w:spacing w:before="60" w:after="60"/>
+        <w:rPr>
+          <w:rFonts w:eastAsia="Times New Roman" w:cstheme="minorHAnsi"/>
+          <w:kern w:val="0"/>
+          <w:sz w:val="28"/>
+          <w:szCs w:val="28"/>
+          <w:lang w:eastAsia="en-GB"/>
+          <w14:ligatures w14:val="none"/>
+        </w:rPr>
+      </w:pPr>
+      <w:r>
+        <w:rPr>
+          <w:rFonts w:eastAsia="Times New Roman" w:cstheme="minorHAnsi"/>
+          <w:color w:val="0070C0"/>
+          <w:kern w:val="0"/>
+          <w:sz w:val="28"/>
+          <w:szCs w:val="28"/>
+          <w:lang w:eastAsia="en-GB"/>
+          <w14:ligatures w14:val="none"/>
+        </w:rPr>
+        <w:t xml:space="preserve">Kantorek </w:t>
+      </w:r>
+      <w:r>
+        <w:rPr>
+          <w:rFonts w:eastAsia="Times New Roman" w:cstheme="minorHAnsi"/>
+          <w:kern w:val="0"/>
+          <w:sz w:val="28"/>
+          <w:szCs w:val="28"/>
+          <w:lang w:eastAsia="en-GB"/>
+          <w14:ligatures w14:val="none"/>
+        </w:rPr>
+        <w:t xml:space="preserve">– </w:t>
+      </w:r>
+      <w:r>
+        <w:rPr>
+          <w:rFonts w:eastAsia="Times New Roman" w:cstheme="minorHAnsi"/>
+          <w:color w:val="FF0000"/>
+          <w:kern w:val="0"/>
+          <w:sz w:val="28"/>
+          <w:szCs w:val="28"/>
+          <w:lang w:eastAsia="en-GB"/>
+          <w14:ligatures w14:val="none"/>
+        </w:rPr>
+        <w:t xml:space="preserve">třídní učitel </w:t>
+      </w:r>
+      <w:r>
+        <w:rPr>
+          <w:rFonts w:eastAsia="Times New Roman" w:cstheme="minorHAnsi"/>
+          <w:kern w:val="0"/>
+          <w:sz w:val="28"/>
+          <w:szCs w:val="28"/>
+          <w:lang w:eastAsia="en-GB"/>
+          <w14:ligatures w14:val="none"/>
+        </w:rPr>
+        <w:t xml:space="preserve">chlapců, </w:t>
+      </w:r>
+      <w:r>
+        <w:rPr>
+          <w:rFonts w:eastAsia="Times New Roman" w:cstheme="minorHAnsi"/>
+          <w:color w:val="FF0000"/>
+          <w:kern w:val="0"/>
+          <w:sz w:val="28"/>
+          <w:szCs w:val="28"/>
+          <w:lang w:eastAsia="en-GB"/>
+          <w14:ligatures w14:val="none"/>
+        </w:rPr>
+        <w:t xml:space="preserve">nabádá </w:t>
+      </w:r>
+      <w:r>
+        <w:rPr>
+          <w:rFonts w:eastAsia="Times New Roman" w:cstheme="minorHAnsi"/>
+          <w:kern w:val="0"/>
+          <w:sz w:val="28"/>
+          <w:szCs w:val="28"/>
+          <w:lang w:eastAsia="en-GB"/>
+          <w14:ligatures w14:val="none"/>
+        </w:rPr>
+        <w:t xml:space="preserve">chlapce, aby šli do války, nakonec tam </w:t>
+      </w:r>
+      <w:r>
+        <w:rPr>
+          <w:rFonts w:eastAsia="Times New Roman" w:cstheme="minorHAnsi"/>
+          <w:color w:val="FF0000"/>
+          <w:kern w:val="0"/>
+          <w:sz w:val="28"/>
+          <w:szCs w:val="28"/>
+          <w:lang w:eastAsia="en-GB"/>
+          <w14:ligatures w14:val="none"/>
+        </w:rPr>
+        <w:t>sám skončí</w:t>
       </w:r>
     </w:p>
     <w:p>
@@ -690,12 +2651,12 @@
           <w:ilvl w:val="0"/>
           <w:numId w:val="1"/>
         </w:numPr>
-        <w:spacing w:before="100" w:beforeAutospacing="1" w:after="100" w:afterAutospacing="1"/>
-        <w:rPr>
-          <w:rFonts w:eastAsia="Times New Roman" w:cstheme="minorHAnsi"/>
-          <w:kern w:val="0"/>
-          <w:sz w:val="32"/>
-          <w:szCs w:val="32"/>
+        <w:spacing w:before="60" w:after="60"/>
+        <w:rPr>
+          <w:rFonts w:eastAsia="Times New Roman" w:cstheme="minorHAnsi"/>
+          <w:kern w:val="0"/>
+          <w:sz w:val="28"/>
+          <w:szCs w:val="28"/>
           <w:lang w:eastAsia="en-GB"/>
           <w14:ligatures w14:val="none"/>
         </w:rPr>
@@ -706,19 +2667,136 @@
           <w:b/>
           <w:bCs/>
           <w:kern w:val="0"/>
-          <w:lang w:eastAsia="en-GB"/>
-          <w14:ligatures w14:val="none"/>
-        </w:rPr>
-        <w:t>Kompozice</w:t>
-      </w:r>
-      <w:r>
-        <w:rPr>
-          <w:rFonts w:eastAsia="Times New Roman" w:cstheme="minorHAnsi"/>
-          <w:kern w:val="0"/>
-          <w:lang w:eastAsia="en-GB"/>
-          <w14:ligatures w14:val="none"/>
-        </w:rPr>
-        <w:t>: Příběh je vyprávěn chronologicky. Autor někdy využívá retrospektivu. Kniha je rozdělena na kapitoly, s uzavřeným koncem (Pavel umírá).</w:t>
+          <w:sz w:val="28"/>
+          <w:szCs w:val="28"/>
+          <w:lang w:val="cs-CZ" w:eastAsia="en-GB"/>
+          <w14:ligatures w14:val="none"/>
+        </w:rPr>
+        <w:t>Vyprávěcí způsob</w:t>
+      </w:r>
+      <w:r>
+        <w:rPr>
+          <w:rFonts w:eastAsia="Times New Roman" w:cstheme="minorHAnsi"/>
+          <w:b/>
+          <w:bCs/>
+          <w:kern w:val="0"/>
+          <w:sz w:val="28"/>
+          <w:szCs w:val="28"/>
+          <w:lang w:val="cs-CZ" w:eastAsia="en-GB"/>
+          <w14:ligatures w14:val="none"/>
+        </w:rPr>
+        <w:t>y</w:t>
+      </w:r>
+      <w:r>
+        <w:rPr>
+          <w:rFonts w:eastAsia="Times New Roman" w:cstheme="minorHAnsi"/>
+          <w:b/>
+          <w:bCs/>
+          <w:kern w:val="0"/>
+          <w:sz w:val="28"/>
+          <w:szCs w:val="28"/>
+          <w:lang w:val="cs-CZ" w:eastAsia="en-GB"/>
+          <w14:ligatures w14:val="none"/>
+        </w:rPr>
+        <w:t>:</w:t>
+      </w:r>
+    </w:p>
+    <w:p>
+      <w:pPr>
+        <w:numPr>
+          <w:ilvl w:val="1"/>
+          <w:numId w:val="1"/>
+        </w:numPr>
+        <w:spacing w:before="60" w:after="60"/>
+        <w:rPr>
+          <w:rFonts w:eastAsia="Times New Roman" w:cstheme="minorHAnsi"/>
+          <w:kern w:val="0"/>
+          <w:sz w:val="28"/>
+          <w:szCs w:val="28"/>
+          <w:lang w:eastAsia="en-GB"/>
+          <w14:ligatures w14:val="none"/>
+        </w:rPr>
+      </w:pPr>
+      <w:r>
+        <w:rPr>
+          <w:rFonts w:eastAsia="Times New Roman" w:cstheme="minorHAnsi"/>
+          <w:kern w:val="0"/>
+          <w:sz w:val="28"/>
+          <w:szCs w:val="28"/>
+          <w:lang w:val="cs-CZ" w:eastAsia="en-GB"/>
+          <w14:ligatures w14:val="none"/>
+        </w:rPr>
+        <w:t>Přímá řeč</w:t>
+      </w:r>
+    </w:p>
+    <w:p>
+      <w:pPr>
+        <w:numPr>
+          <w:ilvl w:val="1"/>
+          <w:numId w:val="1"/>
+        </w:numPr>
+        <w:spacing w:before="60" w:after="60"/>
+        <w:rPr>
+          <w:rFonts w:eastAsia="Times New Roman" w:cstheme="minorHAnsi"/>
+          <w:kern w:val="0"/>
+          <w:sz w:val="28"/>
+          <w:szCs w:val="28"/>
+          <w:lang w:eastAsia="en-GB"/>
+          <w14:ligatures w14:val="none"/>
+        </w:rPr>
+      </w:pPr>
+      <w:r>
+        <w:rPr>
+          <w:rFonts w:eastAsia="Times New Roman" w:cstheme="minorHAnsi"/>
+          <w:kern w:val="0"/>
+          <w:sz w:val="28"/>
+          <w:szCs w:val="28"/>
+          <w:lang w:val="cs-CZ" w:eastAsia="en-GB"/>
+          <w14:ligatures w14:val="none"/>
+        </w:rPr>
+        <w:t>Monology (autorovy úvahy nad životem a nesmyslností války)</w:t>
+      </w:r>
+    </w:p>
+    <w:p>
+      <w:pPr>
+        <w:numPr>
+          <w:ilvl w:val="1"/>
+          <w:numId w:val="1"/>
+        </w:numPr>
+        <w:spacing w:before="60" w:after="60"/>
+        <w:rPr>
+          <w:rFonts w:eastAsia="Times New Roman" w:cstheme="minorHAnsi"/>
+          <w:kern w:val="0"/>
+          <w:sz w:val="28"/>
+          <w:szCs w:val="28"/>
+          <w:lang w:eastAsia="en-GB"/>
+          <w14:ligatures w14:val="none"/>
+        </w:rPr>
+      </w:pPr>
+      <w:r>
+        <w:rPr>
+          <w:rFonts w:eastAsia="Times New Roman" w:cstheme="minorHAnsi"/>
+          <w:kern w:val="0"/>
+          <w:sz w:val="28"/>
+          <w:szCs w:val="28"/>
+          <w:lang w:val="cs-CZ" w:eastAsia="en-GB"/>
+          <w14:ligatures w14:val="none"/>
+        </w:rPr>
+        <w:lastRenderedPageBreak/>
+        <w:t>Dialogy</w:t>
+      </w:r>
+      <w:r>
+        <w:rPr>
+          <w:rFonts w:eastAsia="Times New Roman" w:cstheme="minorHAnsi"/>
+          <w:b/>
+          <w:bCs/>
+          <w:kern w:val="0"/>
+          <w:sz w:val="28"/>
+          <w:szCs w:val="28"/>
+          <w:lang w:val="cs-CZ" w:eastAsia="en-GB"/>
+          <w14:ligatures w14:val="none"/>
+        </w:rPr>
+        <w:t xml:space="preserve"> </w:t>
       </w:r>
     </w:p>
     <w:p>
@@ -727,12 +2805,12 @@
           <w:ilvl w:val="0"/>
           <w:numId w:val="1"/>
         </w:numPr>
-        <w:spacing w:before="100" w:beforeAutospacing="1" w:after="100" w:afterAutospacing="1"/>
-        <w:rPr>
-          <w:rFonts w:eastAsia="Times New Roman" w:cstheme="minorHAnsi"/>
-          <w:kern w:val="0"/>
-          <w:sz w:val="32"/>
-          <w:szCs w:val="32"/>
+        <w:spacing w:before="60" w:after="60"/>
+        <w:rPr>
+          <w:rFonts w:eastAsia="Times New Roman" w:cstheme="minorHAnsi"/>
+          <w:kern w:val="0"/>
+          <w:sz w:val="28"/>
+          <w:szCs w:val="28"/>
           <w:lang w:eastAsia="en-GB"/>
           <w14:ligatures w14:val="none"/>
         </w:rPr>
@@ -743,20 +2821,363 @@
           <w:b/>
           <w:bCs/>
           <w:kern w:val="0"/>
-          <w:lang w:eastAsia="en-GB"/>
-          <w14:ligatures w14:val="none"/>
-        </w:rPr>
-        <w:t>Prostor a čas</w:t>
-      </w:r>
-      <w:r>
-        <w:rPr>
-          <w:rFonts w:eastAsia="Times New Roman" w:cstheme="minorHAnsi"/>
-          <w:kern w:val="0"/>
-          <w:lang w:eastAsia="en-GB"/>
-          <w14:ligatures w14:val="none"/>
-        </w:rPr>
-        <w:t>: hranice Francie a Německa, 1. světová válka</w:t>
-      </w:r>
+          <w:sz w:val="28"/>
+          <w:szCs w:val="28"/>
+          <w:lang w:eastAsia="en-GB"/>
+          <w14:ligatures w14:val="none"/>
+        </w:rPr>
+        <w:t>Slovní zásoba a jazyk</w:t>
+      </w:r>
+      <w:r>
+        <w:rPr>
+          <w:rFonts w:eastAsia="Times New Roman" w:cstheme="minorHAnsi"/>
+          <w:kern w:val="0"/>
+          <w:sz w:val="28"/>
+          <w:szCs w:val="28"/>
+          <w:lang w:eastAsia="en-GB"/>
+          <w14:ligatures w14:val="none"/>
+        </w:rPr>
+        <w:t xml:space="preserve">: </w:t>
+      </w:r>
+    </w:p>
+    <w:p>
+      <w:pPr>
+        <w:numPr>
+          <w:ilvl w:val="1"/>
+          <w:numId w:val="1"/>
+        </w:numPr>
+        <w:spacing w:before="60" w:after="60"/>
+        <w:rPr>
+          <w:rFonts w:eastAsia="Times New Roman" w:cstheme="minorHAnsi"/>
+          <w:kern w:val="0"/>
+          <w:sz w:val="28"/>
+          <w:szCs w:val="28"/>
+          <w:lang w:eastAsia="en-GB"/>
+          <w14:ligatures w14:val="none"/>
+        </w:rPr>
+      </w:pPr>
+      <w:r>
+        <w:rPr>
+          <w:rFonts w:eastAsia="Times New Roman" w:cstheme="minorHAnsi"/>
+          <w:color w:val="00B050"/>
+          <w:kern w:val="0"/>
+          <w:sz w:val="28"/>
+          <w:szCs w:val="28"/>
+          <w:lang w:eastAsia="en-GB"/>
+          <w14:ligatures w14:val="none"/>
+        </w:rPr>
+        <w:t xml:space="preserve">spisovný jazyk </w:t>
+      </w:r>
+      <w:r>
+        <w:rPr>
+          <w:rFonts w:eastAsia="Times New Roman" w:cstheme="minorHAnsi"/>
+          <w:kern w:val="0"/>
+          <w:sz w:val="28"/>
+          <w:szCs w:val="28"/>
+          <w:lang w:eastAsia="en-GB"/>
+          <w14:ligatures w14:val="none"/>
+        </w:rPr>
+        <w:t>v pásmech vypravěče</w:t>
+      </w:r>
+    </w:p>
+    <w:p>
+      <w:pPr>
+        <w:numPr>
+          <w:ilvl w:val="1"/>
+          <w:numId w:val="1"/>
+        </w:numPr>
+        <w:spacing w:before="60" w:after="60"/>
+        <w:rPr>
+          <w:rFonts w:eastAsia="Times New Roman" w:cstheme="minorHAnsi"/>
+          <w:kern w:val="0"/>
+          <w:sz w:val="28"/>
+          <w:szCs w:val="28"/>
+          <w:lang w:eastAsia="en-GB"/>
+          <w14:ligatures w14:val="none"/>
+        </w:rPr>
+      </w:pPr>
+      <w:r>
+        <w:rPr>
+          <w:rFonts w:eastAsia="Times New Roman" w:cstheme="minorHAnsi"/>
+          <w:kern w:val="0"/>
+          <w:sz w:val="28"/>
+          <w:szCs w:val="28"/>
+          <w:lang w:eastAsia="en-GB"/>
+          <w14:ligatures w14:val="none"/>
+        </w:rPr>
+        <w:t xml:space="preserve">převažuje </w:t>
+      </w:r>
+      <w:r>
+        <w:rPr>
+          <w:rFonts w:eastAsia="Times New Roman" w:cstheme="minorHAnsi"/>
+          <w:color w:val="ED7D31" w:themeColor="accent2"/>
+          <w:kern w:val="0"/>
+          <w:sz w:val="28"/>
+          <w:szCs w:val="28"/>
+          <w:lang w:eastAsia="en-GB"/>
+          <w14:ligatures w14:val="none"/>
+        </w:rPr>
+        <w:t>hovorový jazyk</w:t>
+      </w:r>
+    </w:p>
+    <w:p>
+      <w:pPr>
+        <w:numPr>
+          <w:ilvl w:val="1"/>
+          <w:numId w:val="1"/>
+        </w:numPr>
+        <w:spacing w:before="60" w:after="60"/>
+        <w:rPr>
+          <w:rFonts w:eastAsia="Times New Roman" w:cstheme="minorHAnsi"/>
+          <w:kern w:val="0"/>
+          <w:sz w:val="28"/>
+          <w:szCs w:val="28"/>
+          <w:lang w:eastAsia="en-GB"/>
+          <w14:ligatures w14:val="none"/>
+        </w:rPr>
+      </w:pPr>
+      <w:r>
+        <w:rPr>
+          <w:rFonts w:eastAsia="Times New Roman" w:cstheme="minorHAnsi"/>
+          <w:kern w:val="0"/>
+          <w:sz w:val="28"/>
+          <w:szCs w:val="28"/>
+          <w:lang w:eastAsia="en-GB"/>
+          <w14:ligatures w14:val="none"/>
+        </w:rPr>
+        <w:t xml:space="preserve">převážně </w:t>
+      </w:r>
+      <w:r>
+        <w:rPr>
+          <w:rFonts w:eastAsia="Times New Roman" w:cstheme="minorHAnsi"/>
+          <w:color w:val="FF0000"/>
+          <w:kern w:val="0"/>
+          <w:sz w:val="28"/>
+          <w:szCs w:val="28"/>
+          <w:lang w:eastAsia="en-GB"/>
+          <w14:ligatures w14:val="none"/>
+        </w:rPr>
+        <w:t>ich-forma</w:t>
+      </w:r>
+    </w:p>
+    <w:p>
+      <w:pPr>
+        <w:numPr>
+          <w:ilvl w:val="1"/>
+          <w:numId w:val="1"/>
+        </w:numPr>
+        <w:spacing w:before="60" w:after="60"/>
+        <w:rPr>
+          <w:rFonts w:eastAsia="Times New Roman" w:cstheme="minorHAnsi"/>
+          <w:kern w:val="0"/>
+          <w:sz w:val="28"/>
+          <w:szCs w:val="28"/>
+          <w:lang w:eastAsia="en-GB"/>
+          <w14:ligatures w14:val="none"/>
+        </w:rPr>
+      </w:pPr>
+      <w:r>
+        <w:rPr>
+          <w:rFonts w:eastAsia="Times New Roman" w:cstheme="minorHAnsi"/>
+          <w:kern w:val="0"/>
+          <w:sz w:val="28"/>
+          <w:szCs w:val="28"/>
+          <w:lang w:eastAsia="en-GB"/>
+          <w14:ligatures w14:val="none"/>
+        </w:rPr>
+        <w:t>v závěru er-forma</w:t>
+      </w:r>
+      <w:r>
+        <w:rPr>
+          <w:rFonts w:eastAsia="Times New Roman" w:cstheme="minorHAnsi"/>
+          <w:kern w:val="0"/>
+          <w:sz w:val="28"/>
+          <w:szCs w:val="28"/>
+          <w:lang w:val="cs-CZ" w:eastAsia="en-GB"/>
+          <w14:ligatures w14:val="none"/>
+        </w:rPr>
+        <w:t xml:space="preserve"> (smrt Pavla)</w:t>
+      </w:r>
+      <w:r>
+        <w:rPr>
+          <w:rFonts w:eastAsia="Times New Roman" w:cstheme="minorHAnsi"/>
+          <w:kern w:val="0"/>
+          <w:sz w:val="28"/>
+          <w:szCs w:val="28"/>
+          <w:lang w:eastAsia="en-GB"/>
+          <w14:ligatures w14:val="none"/>
+        </w:rPr>
+        <w:t xml:space="preserve"> </w:t>
+      </w:r>
+    </w:p>
+    <w:p>
+      <w:pPr>
+        <w:numPr>
+          <w:ilvl w:val="1"/>
+          <w:numId w:val="1"/>
+        </w:numPr>
+        <w:spacing w:before="60" w:after="60"/>
+        <w:rPr>
+          <w:rFonts w:eastAsia="Times New Roman" w:cstheme="minorHAnsi"/>
+          <w:color w:val="FF0000"/>
+          <w:kern w:val="0"/>
+          <w:sz w:val="28"/>
+          <w:szCs w:val="28"/>
+          <w:lang w:eastAsia="en-GB"/>
+          <w14:ligatures w14:val="none"/>
+        </w:rPr>
+      </w:pPr>
+      <w:r>
+        <w:rPr>
+          <w:rFonts w:eastAsia="Times New Roman" w:cstheme="minorHAnsi"/>
+          <w:color w:val="FF0000"/>
+          <w:kern w:val="0"/>
+          <w:sz w:val="28"/>
+          <w:szCs w:val="28"/>
+          <w:lang w:eastAsia="en-GB"/>
+          <w14:ligatures w14:val="none"/>
+        </w:rPr>
+        <w:t>vulgarismy</w:t>
+      </w:r>
+    </w:p>
+    <w:p>
+      <w:pPr>
+        <w:numPr>
+          <w:ilvl w:val="1"/>
+          <w:numId w:val="1"/>
+        </w:numPr>
+        <w:spacing w:before="60" w:after="60"/>
+        <w:rPr>
+          <w:rFonts w:eastAsia="Times New Roman" w:cstheme="minorHAnsi"/>
+          <w:kern w:val="0"/>
+          <w:sz w:val="28"/>
+          <w:szCs w:val="28"/>
+          <w:lang w:eastAsia="en-GB"/>
+          <w14:ligatures w14:val="none"/>
+        </w:rPr>
+      </w:pPr>
+      <w:r>
+        <w:rPr>
+          <w:rFonts w:eastAsia="Times New Roman" w:cstheme="minorHAnsi"/>
+          <w:kern w:val="0"/>
+          <w:sz w:val="28"/>
+          <w:szCs w:val="28"/>
+          <w:lang w:eastAsia="en-GB"/>
+          <w14:ligatures w14:val="none"/>
+        </w:rPr>
+        <w:t>převažuje řeč autora</w:t>
+      </w:r>
+    </w:p>
+    <w:p>
+      <w:pPr>
+        <w:numPr>
+          <w:ilvl w:val="1"/>
+          <w:numId w:val="1"/>
+        </w:numPr>
+        <w:spacing w:before="60" w:after="60"/>
+        <w:rPr>
+          <w:rFonts w:eastAsia="Times New Roman" w:cstheme="minorHAnsi"/>
+          <w:kern w:val="0"/>
+          <w:sz w:val="28"/>
+          <w:szCs w:val="28"/>
+          <w:lang w:eastAsia="en-GB"/>
+          <w14:ligatures w14:val="none"/>
+        </w:rPr>
+      </w:pPr>
+      <w:r>
+        <w:rPr>
+          <w:rFonts w:eastAsia="Times New Roman" w:cstheme="minorHAnsi"/>
+          <w:color w:val="00B050"/>
+          <w:kern w:val="0"/>
+          <w:sz w:val="28"/>
+          <w:szCs w:val="28"/>
+          <w:lang w:eastAsia="en-GB"/>
+          <w14:ligatures w14:val="none"/>
+        </w:rPr>
+        <w:t>personifikac</w:t>
+      </w:r>
+      <w:r>
+        <w:rPr>
+          <w:rFonts w:eastAsia="Times New Roman" w:cstheme="minorHAnsi"/>
+          <w:color w:val="00B050"/>
+          <w:kern w:val="0"/>
+          <w:sz w:val="28"/>
+          <w:szCs w:val="28"/>
+          <w:lang w:val="cs-CZ" w:eastAsia="en-GB"/>
+          <w14:ligatures w14:val="none"/>
+        </w:rPr>
+        <w:t>e</w:t>
+      </w:r>
+      <w:r>
+        <w:rPr>
+          <w:rFonts w:eastAsia="Times New Roman" w:cstheme="minorHAnsi"/>
+          <w:kern w:val="0"/>
+          <w:sz w:val="28"/>
+          <w:szCs w:val="28"/>
+          <w:lang w:eastAsia="en-GB"/>
+          <w14:ligatures w14:val="none"/>
+        </w:rPr>
+        <w:t xml:space="preserve">, </w:t>
+      </w:r>
+      <w:r>
+        <w:rPr>
+          <w:rFonts w:eastAsia="Times New Roman" w:cstheme="minorHAnsi"/>
+          <w:color w:val="0070C0"/>
+          <w:kern w:val="0"/>
+          <w:sz w:val="28"/>
+          <w:szCs w:val="28"/>
+          <w:lang w:eastAsia="en-GB"/>
+          <w14:ligatures w14:val="none"/>
+        </w:rPr>
+        <w:t>archaismy</w:t>
+      </w:r>
+      <w:r>
+        <w:rPr>
+          <w:rFonts w:eastAsia="Times New Roman" w:cstheme="minorHAnsi"/>
+          <w:kern w:val="0"/>
+          <w:sz w:val="28"/>
+          <w:szCs w:val="28"/>
+          <w:lang w:eastAsia="en-GB"/>
+          <w14:ligatures w14:val="none"/>
+        </w:rPr>
+        <w:t xml:space="preserve">, </w:t>
+      </w:r>
+      <w:r>
+        <w:rPr>
+          <w:rFonts w:eastAsia="Times New Roman" w:cstheme="minorHAnsi"/>
+          <w:color w:val="FF0000"/>
+          <w:kern w:val="0"/>
+          <w:sz w:val="28"/>
+          <w:szCs w:val="28"/>
+          <w:lang w:eastAsia="en-GB"/>
+          <w14:ligatures w14:val="none"/>
+        </w:rPr>
+        <w:t>nářečí</w:t>
+      </w:r>
+      <w:r>
+        <w:rPr>
+          <w:rFonts w:eastAsia="Times New Roman" w:cstheme="minorHAnsi"/>
+          <w:kern w:val="0"/>
+          <w:sz w:val="28"/>
+          <w:szCs w:val="28"/>
+          <w:lang w:eastAsia="en-GB"/>
+          <w14:ligatures w14:val="none"/>
+        </w:rPr>
+        <w:t>, hovorové výrazy, zdrobněliny i cizí výrazy</w:t>
+      </w:r>
+    </w:p>
+    <w:p>
+      <w:pPr>
+        <w:spacing w:before="60" w:after="60"/>
+        <w:rPr>
+          <w:rFonts w:eastAsia="Times New Roman" w:cstheme="minorHAnsi"/>
+          <w:kern w:val="0"/>
+          <w:sz w:val="28"/>
+          <w:szCs w:val="28"/>
+          <w:lang w:eastAsia="en-GB"/>
+          <w14:ligatures w14:val="none"/>
+        </w:rPr>
+      </w:pPr>
     </w:p>
     <w:p>
       <w:pPr>
@@ -764,12 +3185,12 @@
           <w:ilvl w:val="0"/>
           <w:numId w:val="1"/>
         </w:numPr>
-        <w:spacing w:before="100" w:beforeAutospacing="1" w:after="100" w:afterAutospacing="1"/>
-        <w:rPr>
-          <w:rFonts w:eastAsia="Times New Roman" w:cstheme="minorHAnsi"/>
-          <w:kern w:val="0"/>
-          <w:sz w:val="32"/>
-          <w:szCs w:val="32"/>
+        <w:spacing w:before="60" w:after="60"/>
+        <w:rPr>
+          <w:rFonts w:eastAsia="Times New Roman" w:cstheme="minorHAnsi"/>
+          <w:kern w:val="0"/>
+          <w:sz w:val="28"/>
+          <w:szCs w:val="28"/>
           <w:lang w:eastAsia="en-GB"/>
           <w14:ligatures w14:val="none"/>
         </w:rPr>
@@ -780,6 +3201,8 @@
           <w:b/>
           <w:bCs/>
           <w:kern w:val="0"/>
+          <w:sz w:val="28"/>
+          <w:szCs w:val="28"/>
           <w:lang w:eastAsia="en-GB"/>
           <w14:ligatures w14:val="none"/>
         </w:rPr>
@@ -789,102 +3212,178 @@
         <w:rPr>
           <w:rFonts w:eastAsia="Times New Roman" w:cstheme="minorHAnsi"/>
           <w:kern w:val="0"/>
-          <w:lang w:eastAsia="en-GB"/>
-          <w14:ligatures w14:val="none"/>
-        </w:rPr>
-        <w:t>: Autor se snaží poukázat na krutou realitu války. Důraz však klade také na důležitost opravdového přátelství.</w:t>
-      </w:r>
-    </w:p>
-    <w:p>
-      <w:pPr>
-        <w:spacing w:before="100" w:beforeAutospacing="1" w:after="100" w:afterAutospacing="1"/>
+          <w:sz w:val="28"/>
+          <w:szCs w:val="28"/>
+          <w:lang w:eastAsia="en-GB"/>
+          <w14:ligatures w14:val="none"/>
+        </w:rPr>
+        <w:t xml:space="preserve">: </w:t>
+      </w:r>
+    </w:p>
+    <w:p>
+      <w:pPr>
+        <w:numPr>
+          <w:ilvl w:val="1"/>
+          <w:numId w:val="1"/>
+        </w:numPr>
+        <w:spacing w:before="60" w:after="60"/>
+        <w:rPr>
+          <w:rFonts w:eastAsia="Times New Roman" w:cstheme="minorHAnsi"/>
+          <w:kern w:val="0"/>
+          <w:sz w:val="28"/>
+          <w:szCs w:val="28"/>
+          <w:lang w:eastAsia="en-GB"/>
+          <w14:ligatures w14:val="none"/>
+        </w:rPr>
+      </w:pPr>
+      <w:r>
+        <w:rPr>
+          <w:rFonts w:eastAsia="Times New Roman" w:cstheme="minorHAnsi"/>
+          <w:kern w:val="0"/>
+          <w:sz w:val="28"/>
+          <w:szCs w:val="28"/>
+          <w:lang w:eastAsia="en-GB"/>
+          <w14:ligatures w14:val="none"/>
+        </w:rPr>
+        <w:t xml:space="preserve">Autor se snaží poukázat na krutou realitu války. </w:t>
+      </w:r>
+    </w:p>
+    <w:p>
+      <w:pPr>
+        <w:numPr>
+          <w:ilvl w:val="1"/>
+          <w:numId w:val="1"/>
+        </w:numPr>
+        <w:spacing w:before="60" w:after="60"/>
+        <w:rPr>
+          <w:rFonts w:eastAsia="Times New Roman" w:cstheme="minorHAnsi"/>
+          <w:kern w:val="0"/>
+          <w:sz w:val="28"/>
+          <w:szCs w:val="28"/>
+          <w:lang w:eastAsia="en-GB"/>
+          <w14:ligatures w14:val="none"/>
+        </w:rPr>
+      </w:pPr>
+      <w:r>
+        <w:rPr>
+          <w:rFonts w:eastAsia="Times New Roman" w:cstheme="minorHAnsi"/>
+          <w:kern w:val="0"/>
+          <w:sz w:val="28"/>
+          <w:szCs w:val="28"/>
+          <w:lang w:eastAsia="en-GB"/>
+          <w14:ligatures w14:val="none"/>
+        </w:rPr>
+        <w:t>Důraz však klade také na důležitost opravdového přátelství.</w:t>
+      </w:r>
+    </w:p>
+    <w:p>
+      <w:pPr>
+        <w:spacing w:before="60" w:after="60"/>
         <w:outlineLvl w:val="0"/>
         <w:rPr>
           <w:rFonts w:eastAsia="Times New Roman" w:cstheme="minorHAnsi"/>
           <w:b/>
           <w:bCs/>
           <w:kern w:val="36"/>
-          <w:sz w:val="56"/>
-          <w:szCs w:val="56"/>
-          <w:lang w:eastAsia="en-GB"/>
-          <w14:ligatures w14:val="none"/>
-        </w:rPr>
-      </w:pPr>
-      <w:r>
+          <w:sz w:val="36"/>
+          <w:szCs w:val="36"/>
+          <w:lang w:eastAsia="en-GB"/>
+          <w14:ligatures w14:val="none"/>
+        </w:rPr>
+      </w:pPr>
+    </w:p>
+    <w:p>
+      <w:pPr>
+        <w:spacing w:before="60" w:after="60"/>
+        <w:outlineLvl w:val="0"/>
         <w:rPr>
           <w:rFonts w:eastAsia="Times New Roman" w:cstheme="minorHAnsi"/>
           <w:b/>
           <w:bCs/>
           <w:kern w:val="36"/>
-          <w:sz w:val="32"/>
-          <w:szCs w:val="32"/>
-          <w:lang w:eastAsia="en-GB"/>
-          <w14:ligatures w14:val="none"/>
-        </w:rPr>
-        <w:t>DĚJ</w:t>
-      </w:r>
-    </w:p>
-    <w:p>
-      <w:pPr>
-        <w:spacing w:before="100" w:beforeAutospacing="1" w:after="100" w:afterAutospacing="1"/>
-        <w:rPr>
-          <w:rFonts w:eastAsia="Times New Roman" w:cstheme="minorHAnsi"/>
-          <w:kern w:val="0"/>
-          <w:sz w:val="32"/>
-          <w:szCs w:val="32"/>
-          <w:lang w:eastAsia="en-GB"/>
-          <w14:ligatures w14:val="none"/>
-        </w:rPr>
-      </w:pPr>
-      <w:r>
-        <w:rPr>
-          <w:rFonts w:eastAsia="Times New Roman" w:cstheme="minorHAnsi"/>
-          <w:kern w:val="0"/>
-          <w:lang w:eastAsia="en-GB"/>
-          <w14:ligatures w14:val="none"/>
-        </w:rPr>
-        <w:t>Když vypukne první světová válka, rozhodne se Pavel se svými spolužáky vstoupit do armády. Nejprve je čeká náročný desetidenní výcvik, po kterém skončí v první zákopové linii. Nikdo ze studentů nevěděl, do čeho jde. Setkávají se s hrůzami války, na které nejsou připraveni. Pavlovi umírají kamarádi v náručí. Všechny tyto hrůzné zážitky promění mladé kluky v ostřílené muže. Pavel umírá nešťastný, uvědomuje si, jaká to byla chyba vstoupit do armády. Paradoxem je, že umírá v den, kdy je vyhlášen na Západní frontě klid.</w:t>
-      </w:r>
-    </w:p>
-    <w:p>
-      <w:pPr>
-        <w:spacing w:before="100" w:beforeAutospacing="1" w:after="100" w:afterAutospacing="1"/>
-        <w:outlineLvl w:val="0"/>
+          <w:sz w:val="36"/>
+          <w:szCs w:val="36"/>
+          <w:lang w:eastAsia="en-GB"/>
+          <w14:ligatures w14:val="none"/>
+        </w:rPr>
+      </w:pPr>
+      <w:r>
         <w:rPr>
           <w:rFonts w:eastAsia="Times New Roman" w:cstheme="minorHAnsi"/>
           <w:b/>
           <w:bCs/>
           <w:kern w:val="36"/>
-          <w:sz w:val="32"/>
-          <w:szCs w:val="32"/>
-          <w:lang w:eastAsia="en-GB"/>
-          <w14:ligatures w14:val="none"/>
-        </w:rPr>
-      </w:pPr>
-    </w:p>
-    <w:p>
-      <w:pPr>
-        <w:spacing w:before="100" w:beforeAutospacing="1" w:after="100" w:afterAutospacing="1"/>
+          <w:sz w:val="36"/>
+          <w:szCs w:val="36"/>
+          <w:lang w:eastAsia="en-GB"/>
+          <w14:ligatures w14:val="none"/>
+        </w:rPr>
+        <w:t>DĚJ</w:t>
+      </w:r>
+    </w:p>
+    <w:p>
+      <w:pPr>
+        <w:spacing w:before="60" w:after="60"/>
+        <w:rPr>
+          <w:rFonts w:eastAsia="Times New Roman" w:cstheme="minorHAnsi"/>
+          <w:kern w:val="0"/>
+          <w:sz w:val="28"/>
+          <w:szCs w:val="28"/>
+          <w:lang w:eastAsia="en-GB"/>
+          <w14:ligatures w14:val="none"/>
+        </w:rPr>
+      </w:pPr>
+      <w:r>
+        <w:rPr>
+          <w:rFonts w:eastAsia="Times New Roman" w:cstheme="minorHAnsi"/>
+          <w:kern w:val="0"/>
+          <w:sz w:val="28"/>
+          <w:szCs w:val="28"/>
+          <w:lang w:eastAsia="en-GB"/>
+          <w14:ligatures w14:val="none"/>
+        </w:rPr>
+        <w:t>Když vypukne první světová válka, rozhodne se Pavel se svými spolužáky vstoupit do armády. Nejprve je čeká náročný desetidenní výcvik, po kterém skončí v první zákopové linii. Nikdo ze studentů nevěděl, do čeho jde. Setkávají se s hrůzami války, na které nejsou připraveni. Pavlovi umírají kamarádi v náručí. Všechny tyto hrůzné zážitky promění mladé kluky v ostřílené muže. Pavel umírá nešťastný, uvědomuje si, jaká to byla chyba vstoupit do armády. Paradoxem je, že umírá v den, kdy je vyhlášen na Západní frontě klid.</w:t>
+      </w:r>
+    </w:p>
+    <w:p>
+      <w:pPr>
+        <w:spacing w:before="60" w:after="60"/>
         <w:outlineLvl w:val="0"/>
         <w:rPr>
           <w:rFonts w:eastAsia="Times New Roman" w:cstheme="minorHAnsi"/>
           <w:b/>
           <w:bCs/>
           <w:kern w:val="36"/>
-          <w:sz w:val="56"/>
-          <w:szCs w:val="56"/>
-          <w:lang w:eastAsia="en-GB"/>
-          <w14:ligatures w14:val="none"/>
-        </w:rPr>
-      </w:pPr>
-      <w:r>
+          <w:sz w:val="28"/>
+          <w:szCs w:val="28"/>
+          <w:lang w:eastAsia="en-GB"/>
+          <w14:ligatures w14:val="none"/>
+        </w:rPr>
+      </w:pPr>
+    </w:p>
+    <w:p>
+      <w:pPr>
+        <w:spacing w:before="60" w:after="60"/>
+        <w:outlineLvl w:val="0"/>
         <w:rPr>
           <w:rFonts w:eastAsia="Times New Roman" w:cstheme="minorHAnsi"/>
           <w:b/>
           <w:bCs/>
           <w:kern w:val="36"/>
-          <w:sz w:val="32"/>
-          <w:szCs w:val="32"/>
+          <w:sz w:val="36"/>
+          <w:szCs w:val="36"/>
+          <w:lang w:eastAsia="en-GB"/>
+          <w14:ligatures w14:val="none"/>
+        </w:rPr>
+      </w:pPr>
+      <w:r>
+        <w:rPr>
+          <w:rFonts w:eastAsia="Times New Roman" w:cstheme="minorHAnsi"/>
+          <w:b/>
+          <w:bCs/>
+          <w:kern w:val="36"/>
+          <w:sz w:val="36"/>
+          <w:szCs w:val="36"/>
           <w:lang w:eastAsia="en-GB"/>
           <w14:ligatures w14:val="none"/>
         </w:rPr>
@@ -893,24 +3392,89 @@
     </w:p>
     <w:p>
       <w:pPr>
-        <w:spacing w:before="100" w:beforeAutospacing="1" w:after="100" w:afterAutospacing="1"/>
-        <w:rPr>
-          <w:rFonts w:eastAsia="Times New Roman" w:cstheme="minorHAnsi"/>
-          <w:kern w:val="0"/>
-          <w:sz w:val="32"/>
-          <w:szCs w:val="32"/>
-          <w:lang w:eastAsia="en-GB"/>
-          <w14:ligatures w14:val="none"/>
-        </w:rPr>
-      </w:pPr>
-      <w:r>
-        <w:rPr>
-          <w:rFonts w:eastAsia="Times New Roman" w:cstheme="minorHAnsi"/>
-          <w:kern w:val="0"/>
-          <w:lang w:eastAsia="en-GB"/>
-          <w14:ligatures w14:val="none"/>
-        </w:rPr>
-        <w:t>Po válce prochází společnost otřesem. Autoři se ve svém díle snaží popsat hrůzy války a skrz děsivé příběhy, které sami často zažili, varovat další generace. Remarque je blízký autorům „Ztracené generace“ – reflektují ztrátu naděje a ideálů, po válce se neumějí začlenit zpět do společnosti.</w:t>
+        <w:pStyle w:val="ListParagraph"/>
+        <w:numPr>
+          <w:ilvl w:val="0"/>
+          <w:numId w:val="4"/>
+        </w:numPr>
+        <w:spacing w:before="60" w:after="60"/>
+        <w:rPr>
+          <w:rFonts w:eastAsia="Times New Roman" w:cstheme="minorHAnsi"/>
+          <w:kern w:val="0"/>
+          <w:sz w:val="28"/>
+          <w:szCs w:val="28"/>
+          <w:lang w:eastAsia="en-GB"/>
+          <w14:ligatures w14:val="none"/>
+        </w:rPr>
+      </w:pPr>
+      <w:r>
+        <w:rPr>
+          <w:rFonts w:eastAsia="Times New Roman" w:cstheme="minorHAnsi"/>
+          <w:kern w:val="0"/>
+          <w:sz w:val="28"/>
+          <w:szCs w:val="28"/>
+          <w:lang w:eastAsia="en-GB"/>
+          <w14:ligatures w14:val="none"/>
+        </w:rPr>
+        <w:t xml:space="preserve">Po válce prochází společnost otřesem. </w:t>
+      </w:r>
+    </w:p>
+    <w:p>
+      <w:pPr>
+        <w:pStyle w:val="ListParagraph"/>
+        <w:numPr>
+          <w:ilvl w:val="0"/>
+          <w:numId w:val="4"/>
+        </w:numPr>
+        <w:spacing w:before="60" w:after="60"/>
+        <w:rPr>
+          <w:rFonts w:eastAsia="Times New Roman" w:cstheme="minorHAnsi"/>
+          <w:kern w:val="0"/>
+          <w:sz w:val="28"/>
+          <w:szCs w:val="28"/>
+          <w:lang w:eastAsia="en-GB"/>
+          <w14:ligatures w14:val="none"/>
+        </w:rPr>
+      </w:pPr>
+      <w:r>
+        <w:rPr>
+          <w:rFonts w:eastAsia="Times New Roman" w:cstheme="minorHAnsi"/>
+          <w:kern w:val="0"/>
+          <w:sz w:val="28"/>
+          <w:szCs w:val="28"/>
+          <w:lang w:eastAsia="en-GB"/>
+          <w14:ligatures w14:val="none"/>
+        </w:rPr>
+        <w:t xml:space="preserve">Autoři se ve svém díle snaží popsat hrůzy války a skrz děsivé příběhy, které sami často zažili, varovat další generace. </w:t>
+      </w:r>
+    </w:p>
+    <w:p>
+      <w:pPr>
+        <w:pStyle w:val="ListParagraph"/>
+        <w:numPr>
+          <w:ilvl w:val="0"/>
+          <w:numId w:val="4"/>
+        </w:numPr>
+        <w:spacing w:before="60" w:after="60"/>
+        <w:rPr>
+          <w:rFonts w:eastAsia="Times New Roman" w:cstheme="minorHAnsi"/>
+          <w:kern w:val="0"/>
+          <w:sz w:val="28"/>
+          <w:szCs w:val="28"/>
+          <w:lang w:eastAsia="en-GB"/>
+          <w14:ligatures w14:val="none"/>
+        </w:rPr>
+      </w:pPr>
+      <w:r>
+        <w:rPr>
+          <w:rFonts w:eastAsia="Times New Roman" w:cstheme="minorHAnsi"/>
+          <w:kern w:val="0"/>
+          <w:sz w:val="28"/>
+          <w:szCs w:val="28"/>
+          <w:lang w:eastAsia="en-GB"/>
+          <w14:ligatures w14:val="none"/>
+        </w:rPr>
+        <w:t>Remarque je blízký autorům „Ztracené generace“ – reflektují ztrátu naděje a ideálů, po válce se neumějí začlenit zpět do společnosti.</w:t>
       </w:r>
     </w:p>
     <w:sectPr>
@@ -961,7 +3525,7 @@
         <w:sz w:val="20"/>
       </w:rPr>
     </w:lvl>
-    <w:lvl w:ilvl="2" w:tentative="1">
+    <w:lvl w:ilvl="2">
       <w:start w:val="1"/>
       <w:numFmt w:val="bullet"/>
       <w:lvlText w:val=""/>
@@ -1372,6 +3936,119 @@
       </w:rPr>
     </w:lvl>
   </w:abstractNum>
+  <w:abstractNum w:abstractNumId="3" w15:restartNumberingAfterBreak="0">
+    <w:nsid w:val="7C4D57CD"/>
+    <w:multiLevelType w:val="hybridMultilevel"/>
+    <w:tmpl w:val="ED3E1D0E"/>
+    <w:lvl w:ilvl="0" w:tplc="08090001">
+      <w:start w:val="1"/>
+      <w:numFmt w:val="bullet"/>
+      <w:lvlText w:val=""/>
+      <w:lvlJc w:val="left"/>
+      <w:pPr>
+        <w:ind w:left="720" w:hanging="360"/>
+      </w:pPr>
+      <w:rPr>
+        <w:rFonts w:ascii="Symbol" w:hAnsi="Symbol" w:hint="default"/>
+      </w:rPr>
+    </w:lvl>
+    <w:lvl w:ilvl="1" w:tplc="08090003" w:tentative="1">
+      <w:start w:val="1"/>
+      <w:numFmt w:val="bullet"/>
+      <w:lvlText w:val="o"/>
+      <w:lvlJc w:val="left"/>
+      <w:pPr>
+        <w:ind w:left="1440" w:hanging="360"/>
+      </w:pPr>
+      <w:rPr>
+        <w:rFonts w:ascii="Courier New" w:hAnsi="Courier New" w:cs="Courier New" w:hint="default"/>
+      </w:rPr>
+    </w:lvl>
+    <w:lvl w:ilvl="2" w:tplc="08090005" w:tentative="1">
+      <w:start w:val="1"/>
+      <w:numFmt w:val="bullet"/>
+      <w:lvlText w:val=""/>
+      <w:lvlJc w:val="left"/>
+      <w:pPr>
+        <w:ind w:left="2160" w:hanging="360"/>
+      </w:pPr>
+      <w:rPr>
+        <w:rFonts w:ascii="Wingdings" w:hAnsi="Wingdings" w:hint="default"/>
+      </w:rPr>
+    </w:lvl>
+    <w:lvl w:ilvl="3" w:tplc="08090001" w:tentative="1">
+      <w:start w:val="1"/>
+      <w:numFmt w:val="bullet"/>
+      <w:lvlText w:val=""/>
+      <w:lvlJc w:val="left"/>
+      <w:pPr>
+        <w:ind w:left="2880" w:hanging="360"/>
+      </w:pPr>
+      <w:rPr>
+        <w:rFonts w:ascii="Symbol" w:hAnsi="Symbol" w:hint="default"/>
+      </w:rPr>
+    </w:lvl>
+    <w:lvl w:ilvl="4" w:tplc="08090003" w:tentative="1">
+      <w:start w:val="1"/>
+      <w:numFmt w:val="bullet"/>
+      <w:lvlText w:val="o"/>
+      <w:lvlJc w:val="left"/>
+      <w:pPr>
+        <w:ind w:left="3600" w:hanging="360"/>
+      </w:pPr>
+      <w:rPr>
+        <w:rFonts w:ascii="Courier New" w:hAnsi="Courier New" w:cs="Courier New" w:hint="default"/>
+      </w:rPr>
+    </w:lvl>
+    <w:lvl w:ilvl="5" w:tplc="08090005" w:tentative="1">
+      <w:start w:val="1"/>
+      <w:numFmt w:val="bullet"/>
+      <w:lvlText w:val=""/>
+      <w:lvlJc w:val="left"/>
+      <w:pPr>
+        <w:ind w:left="4320" w:hanging="360"/>
+      </w:pPr>
+      <w:rPr>
+        <w:rFonts w:ascii="Wingdings" w:hAnsi="Wingdings" w:hint="default"/>
+      </w:rPr>
+    </w:lvl>
+    <w:lvl w:ilvl="6" w:tplc="08090001" w:tentative="1">
+      <w:start w:val="1"/>
+      <w:numFmt w:val="bullet"/>
+      <w:lvlText w:val=""/>
+      <w:lvlJc w:val="left"/>
+      <w:pPr>
+        <w:ind w:left="5040" w:hanging="360"/>
+      </w:pPr>
+      <w:rPr>
+        <w:rFonts w:ascii="Symbol" w:hAnsi="Symbol" w:hint="default"/>
+      </w:rPr>
+    </w:lvl>
+    <w:lvl w:ilvl="7" w:tplc="08090003" w:tentative="1">
+      <w:start w:val="1"/>
+      <w:numFmt w:val="bullet"/>
+      <w:lvlText w:val="o"/>
+      <w:lvlJc w:val="left"/>
+      <w:pPr>
+        <w:ind w:left="5760" w:hanging="360"/>
+      </w:pPr>
+      <w:rPr>
+        <w:rFonts w:ascii="Courier New" w:hAnsi="Courier New" w:cs="Courier New" w:hint="default"/>
+      </w:rPr>
+    </w:lvl>
+    <w:lvl w:ilvl="8" w:tplc="08090005" w:tentative="1">
+      <w:start w:val="1"/>
+      <w:numFmt w:val="bullet"/>
+      <w:lvlText w:val=""/>
+      <w:lvlJc w:val="left"/>
+      <w:pPr>
+        <w:ind w:left="6480" w:hanging="360"/>
+      </w:pPr>
+      <w:rPr>
+        <w:rFonts w:ascii="Wingdings" w:hAnsi="Wingdings" w:hint="default"/>
+      </w:rPr>
+    </w:lvl>
+  </w:abstractNum>
   <w:num w:numId="1" w16cid:durableId="36584556">
     <w:abstractNumId w:val="0"/>
   </w:num>
@@ -1380,6 +4057,9 @@
   </w:num>
   <w:num w:numId="3" w16cid:durableId="325520414">
     <w:abstractNumId w:val="2"/>
+  </w:num>
+  <w:num w:numId="4" w16cid:durableId="645208064">
+    <w:abstractNumId w:val="3"/>
   </w:num>
 </w:numbering>
 </file>
@@ -1875,6 +4555,17 @@
       <w14:ligatures w14:val="none"/>
     </w:rPr>
   </w:style>
+  <w:style w:type="paragraph" w:styleId="ListParagraph">
+    <w:name w:val="List Paragraph"/>
+    <w:basedOn w:val="Normal"/>
+    <w:uiPriority w:val="34"/>
+    <w:qFormat/>
+    <w:rsid w:val="00D352E7"/>
+    <w:pPr>
+      <w:ind w:left="720"/>
+      <w:contextualSpacing/>
+    </w:pPr>
+  </w:style>
 </w:styles>
 </file>
 

</xml_diff>